<commit_message>
chapter 1: escaping monolithic hell finished ;)
Signed-off-by: aditya109 <adikid1996@gmail.com>
</commit_message>
<xml_diff>
--- a/Notes/Kubernetes Notes.docx
+++ b/Notes/Kubernetes Notes.docx
@@ -18,6 +18,13 @@
     </w:p>
     <w:sdt>
       <w:sdtPr>
+        <w:rPr>
+          <w:rFonts w:asciiTheme="minorHAnsi" w:eastAsiaTheme="minorHAnsi" w:hAnsiTheme="minorHAnsi" w:cstheme="minorBidi"/>
+          <w:color w:val="auto"/>
+          <w:sz w:val="22"/>
+          <w:szCs w:val="22"/>
+          <w:lang w:val="en-IN"/>
+        </w:rPr>
         <w:id w:val="870573324"/>
         <w:docPartObj>
           <w:docPartGallery w:val="Table of Contents"/>
@@ -26,14 +33,9 @@
       </w:sdtPr>
       <w:sdtEndPr>
         <w:rPr>
-          <w:rFonts w:asciiTheme="minorHAnsi" w:eastAsiaTheme="minorHAnsi" w:hAnsiTheme="minorHAnsi" w:cstheme="minorBidi"/>
           <w:b/>
           <w:bCs/>
           <w:noProof/>
-          <w:color w:val="auto"/>
-          <w:sz w:val="22"/>
-          <w:szCs w:val="22"/>
-          <w:lang w:val="en-IN"/>
         </w:rPr>
       </w:sdtEndPr>
       <w:sdtContent>
@@ -66,7 +68,7 @@
           <w:r>
             <w:fldChar w:fldCharType="separate"/>
           </w:r>
-          <w:hyperlink w:anchor="_Toc55663747" w:history="1">
+          <w:hyperlink w:anchor="_Toc55750531" w:history="1">
             <w:r>
               <w:rPr>
                 <w:rStyle w:val="Hyperlink"/>
@@ -94,7 +96,7 @@
                 <w:noProof/>
                 <w:webHidden/>
               </w:rPr>
-              <w:instrText xml:space="preserve"> PAGEREF _Toc55663747 \h </w:instrText>
+              <w:instrText xml:space="preserve"> PAGEREF _Toc55750531 \h </w:instrText>
             </w:r>
             <w:r>
               <w:rPr>
@@ -137,7 +139,7 @@
               <w:lang w:eastAsia="en-IN"/>
             </w:rPr>
           </w:pPr>
-          <w:hyperlink w:anchor="_Toc55663748" w:history="1">
+          <w:hyperlink w:anchor="_Toc55750532" w:history="1">
             <w:r>
               <w:rPr>
                 <w:rStyle w:val="Hyperlink"/>
@@ -165,7 +167,7 @@
                 <w:noProof/>
                 <w:webHidden/>
               </w:rPr>
-              <w:instrText xml:space="preserve"> PAGEREF _Toc55663748 \h </w:instrText>
+              <w:instrText xml:space="preserve"> PAGEREF _Toc55750532 \h </w:instrText>
             </w:r>
             <w:r>
               <w:rPr>
@@ -208,7 +210,7 @@
               <w:lang w:eastAsia="en-IN"/>
             </w:rPr>
           </w:pPr>
-          <w:hyperlink w:anchor="_Toc55663749" w:history="1">
+          <w:hyperlink w:anchor="_Toc55750533" w:history="1">
             <w:r>
               <w:rPr>
                 <w:rStyle w:val="Hyperlink"/>
@@ -236,7 +238,7 @@
                 <w:noProof/>
                 <w:webHidden/>
               </w:rPr>
-              <w:instrText xml:space="preserve"> PAGEREF _Toc55663749 \h </w:instrText>
+              <w:instrText xml:space="preserve"> PAGEREF _Toc55750533 \h </w:instrText>
             </w:r>
             <w:r>
               <w:rPr>
@@ -279,7 +281,7 @@
               <w:lang w:eastAsia="en-IN"/>
             </w:rPr>
           </w:pPr>
-          <w:hyperlink w:anchor="_Toc55663750" w:history="1">
+          <w:hyperlink w:anchor="_Toc55750534" w:history="1">
             <w:r>
               <w:rPr>
                 <w:rStyle w:val="Hyperlink"/>
@@ -307,7 +309,7 @@
                 <w:noProof/>
                 <w:webHidden/>
               </w:rPr>
-              <w:instrText xml:space="preserve"> PAGEREF _Toc55663750 \h </w:instrText>
+              <w:instrText xml:space="preserve"> PAGEREF _Toc55750534 \h </w:instrText>
             </w:r>
             <w:r>
               <w:rPr>
@@ -350,7 +352,7 @@
               <w:lang w:eastAsia="en-IN"/>
             </w:rPr>
           </w:pPr>
-          <w:hyperlink w:anchor="_Toc55663751" w:history="1">
+          <w:hyperlink w:anchor="_Toc55750535" w:history="1">
             <w:r>
               <w:rPr>
                 <w:rStyle w:val="Hyperlink"/>
@@ -378,7 +380,7 @@
                 <w:noProof/>
                 <w:webHidden/>
               </w:rPr>
-              <w:instrText xml:space="preserve"> PAGEREF _Toc55663751 \h </w:instrText>
+              <w:instrText xml:space="preserve"> PAGEREF _Toc55750535 \h </w:instrText>
             </w:r>
             <w:r>
               <w:rPr>
@@ -421,7 +423,7 @@
               <w:lang w:eastAsia="en-IN"/>
             </w:rPr>
           </w:pPr>
-          <w:hyperlink w:anchor="_Toc55663752" w:history="1">
+          <w:hyperlink w:anchor="_Toc55750536" w:history="1">
             <w:r>
               <w:rPr>
                 <w:rStyle w:val="Hyperlink"/>
@@ -449,7 +451,7 @@
                 <w:noProof/>
                 <w:webHidden/>
               </w:rPr>
-              <w:instrText xml:space="preserve"> PAGEREF _Toc55663752 \h </w:instrText>
+              <w:instrText xml:space="preserve"> PAGEREF _Toc55750536 \h </w:instrText>
             </w:r>
             <w:r>
               <w:rPr>
@@ -492,7 +494,7 @@
               <w:lang w:eastAsia="en-IN"/>
             </w:rPr>
           </w:pPr>
-          <w:hyperlink w:anchor="_Toc55663753" w:history="1">
+          <w:hyperlink w:anchor="_Toc55750537" w:history="1">
             <w:r>
               <w:rPr>
                 <w:rStyle w:val="Hyperlink"/>
@@ -520,7 +522,7 @@
                 <w:noProof/>
                 <w:webHidden/>
               </w:rPr>
-              <w:instrText xml:space="preserve"> PAGEREF _Toc55663753 \h </w:instrText>
+              <w:instrText xml:space="preserve"> PAGEREF _Toc55750537 \h </w:instrText>
             </w:r>
             <w:r>
               <w:rPr>
@@ -563,7 +565,7 @@
               <w:lang w:eastAsia="en-IN"/>
             </w:rPr>
           </w:pPr>
-          <w:hyperlink w:anchor="_Toc55663754" w:history="1">
+          <w:hyperlink w:anchor="_Toc55750538" w:history="1">
             <w:r>
               <w:rPr>
                 <w:rStyle w:val="Hyperlink"/>
@@ -591,7 +593,7 @@
                 <w:noProof/>
                 <w:webHidden/>
               </w:rPr>
-              <w:instrText xml:space="preserve"> PAGEREF _Toc55663754 \h </w:instrText>
+              <w:instrText xml:space="preserve"> PAGEREF _Toc55750538 \h </w:instrText>
             </w:r>
             <w:r>
               <w:rPr>
@@ -634,7 +636,7 @@
               <w:lang w:eastAsia="en-IN"/>
             </w:rPr>
           </w:pPr>
-          <w:hyperlink w:anchor="_Toc55663755" w:history="1">
+          <w:hyperlink w:anchor="_Toc55750539" w:history="1">
             <w:r>
               <w:rPr>
                 <w:rStyle w:val="Hyperlink"/>
@@ -662,7 +664,7 @@
                 <w:noProof/>
                 <w:webHidden/>
               </w:rPr>
-              <w:instrText xml:space="preserve"> PAGEREF _Toc55663755 \h </w:instrText>
+              <w:instrText xml:space="preserve"> PAGEREF _Toc55750539 \h </w:instrText>
             </w:r>
             <w:r>
               <w:rPr>
@@ -705,7 +707,7 @@
               <w:lang w:eastAsia="en-IN"/>
             </w:rPr>
           </w:pPr>
-          <w:hyperlink w:anchor="_Toc55663756" w:history="1">
+          <w:hyperlink w:anchor="_Toc55750540" w:history="1">
             <w:r>
               <w:rPr>
                 <w:rStyle w:val="Hyperlink"/>
@@ -733,7 +735,7 @@
                 <w:noProof/>
                 <w:webHidden/>
               </w:rPr>
-              <w:instrText xml:space="preserve"> PAGEREF _Toc55663756 \h </w:instrText>
+              <w:instrText xml:space="preserve"> PAGEREF _Toc55750540 \h </w:instrText>
             </w:r>
             <w:r>
               <w:rPr>
@@ -776,7 +778,7 @@
               <w:lang w:eastAsia="en-IN"/>
             </w:rPr>
           </w:pPr>
-          <w:hyperlink w:anchor="_Toc55663757" w:history="1">
+          <w:hyperlink w:anchor="_Toc55750541" w:history="1">
             <w:r>
               <w:rPr>
                 <w:rStyle w:val="Hyperlink"/>
@@ -804,7 +806,7 @@
                 <w:noProof/>
                 <w:webHidden/>
               </w:rPr>
-              <w:instrText xml:space="preserve"> PAGEREF _Toc55663757 \h </w:instrText>
+              <w:instrText xml:space="preserve"> PAGEREF _Toc55750541 \h </w:instrText>
             </w:r>
             <w:r>
               <w:rPr>
@@ -847,7 +849,7 @@
               <w:lang w:eastAsia="en-IN"/>
             </w:rPr>
           </w:pPr>
-          <w:hyperlink w:anchor="_Toc55663758" w:history="1">
+          <w:hyperlink w:anchor="_Toc55750542" w:history="1">
             <w:r>
               <w:rPr>
                 <w:rStyle w:val="Hyperlink"/>
@@ -875,7 +877,7 @@
                 <w:noProof/>
                 <w:webHidden/>
               </w:rPr>
-              <w:instrText xml:space="preserve"> PAGEREF _Toc55663758 \h </w:instrText>
+              <w:instrText xml:space="preserve"> PAGEREF _Toc55750542 \h </w:instrText>
             </w:r>
             <w:r>
               <w:rPr>
@@ -918,7 +920,7 @@
               <w:lang w:eastAsia="en-IN"/>
             </w:rPr>
           </w:pPr>
-          <w:hyperlink w:anchor="_Toc55663759" w:history="1">
+          <w:hyperlink w:anchor="_Toc55750543" w:history="1">
             <w:r>
               <w:rPr>
                 <w:rStyle w:val="Hyperlink"/>
@@ -946,7 +948,7 @@
                 <w:noProof/>
                 <w:webHidden/>
               </w:rPr>
-              <w:instrText xml:space="preserve"> PAGEREF _Toc55663759 \h </w:instrText>
+              <w:instrText xml:space="preserve"> PAGEREF _Toc55750543 \h </w:instrText>
             </w:r>
             <w:r>
               <w:rPr>
@@ -989,7 +991,7 @@
               <w:lang w:eastAsia="en-IN"/>
             </w:rPr>
           </w:pPr>
-          <w:hyperlink w:anchor="_Toc55663760" w:history="1">
+          <w:hyperlink w:anchor="_Toc55750544" w:history="1">
             <w:r>
               <w:rPr>
                 <w:rStyle w:val="Hyperlink"/>
@@ -1017,7 +1019,7 @@
                 <w:noProof/>
                 <w:webHidden/>
               </w:rPr>
-              <w:instrText xml:space="preserve"> PAGEREF _Toc55663760 \h </w:instrText>
+              <w:instrText xml:space="preserve"> PAGEREF _Toc55750544 \h </w:instrText>
             </w:r>
             <w:r>
               <w:rPr>
@@ -1060,7 +1062,7 @@
               <w:lang w:eastAsia="en-IN"/>
             </w:rPr>
           </w:pPr>
-          <w:hyperlink w:anchor="_Toc55663761" w:history="1">
+          <w:hyperlink w:anchor="_Toc55750545" w:history="1">
             <w:r>
               <w:rPr>
                 <w:rStyle w:val="Hyperlink"/>
@@ -1088,7 +1090,7 @@
                 <w:noProof/>
                 <w:webHidden/>
               </w:rPr>
-              <w:instrText xml:space="preserve"> PAGEREF _Toc55663761 \h </w:instrText>
+              <w:instrText xml:space="preserve"> PAGEREF _Toc55750545 \h </w:instrText>
             </w:r>
             <w:r>
               <w:rPr>
@@ -1131,7 +1133,7 @@
               <w:lang w:eastAsia="en-IN"/>
             </w:rPr>
           </w:pPr>
-          <w:hyperlink w:anchor="_Toc55663762" w:history="1">
+          <w:hyperlink w:anchor="_Toc55750546" w:history="1">
             <w:r>
               <w:rPr>
                 <w:rStyle w:val="Hyperlink"/>
@@ -1159,7 +1161,7 @@
                 <w:noProof/>
                 <w:webHidden/>
               </w:rPr>
-              <w:instrText xml:space="preserve"> PAGEREF _Toc55663762 \h </w:instrText>
+              <w:instrText xml:space="preserve"> PAGEREF _Toc55750546 \h </w:instrText>
             </w:r>
             <w:r>
               <w:rPr>
@@ -1202,7 +1204,7 @@
               <w:lang w:eastAsia="en-IN"/>
             </w:rPr>
           </w:pPr>
-          <w:hyperlink w:anchor="_Toc55663763" w:history="1">
+          <w:hyperlink w:anchor="_Toc55750547" w:history="1">
             <w:r>
               <w:rPr>
                 <w:rStyle w:val="Hyperlink"/>
@@ -1230,7 +1232,7 @@
                 <w:noProof/>
                 <w:webHidden/>
               </w:rPr>
-              <w:instrText xml:space="preserve"> PAGEREF _Toc55663763 \h </w:instrText>
+              <w:instrText xml:space="preserve"> PAGEREF _Toc55750547 \h </w:instrText>
             </w:r>
             <w:r>
               <w:rPr>
@@ -1273,7 +1275,7 @@
               <w:lang w:eastAsia="en-IN"/>
             </w:rPr>
           </w:pPr>
-          <w:hyperlink w:anchor="_Toc55663764" w:history="1">
+          <w:hyperlink w:anchor="_Toc55750548" w:history="1">
             <w:r>
               <w:rPr>
                 <w:rStyle w:val="Hyperlink"/>
@@ -1301,7 +1303,7 @@
                 <w:noProof/>
                 <w:webHidden/>
               </w:rPr>
-              <w:instrText xml:space="preserve"> PAGEREF _Toc55663764 \h </w:instrText>
+              <w:instrText xml:space="preserve"> PAGEREF _Toc55750548 \h </w:instrText>
             </w:r>
             <w:r>
               <w:rPr>
@@ -1344,7 +1346,7 @@
               <w:lang w:eastAsia="en-IN"/>
             </w:rPr>
           </w:pPr>
-          <w:hyperlink w:anchor="_Toc55663765" w:history="1">
+          <w:hyperlink w:anchor="_Toc55750549" w:history="1">
             <w:r>
               <w:rPr>
                 <w:rStyle w:val="Hyperlink"/>
@@ -1372,7 +1374,7 @@
                 <w:noProof/>
                 <w:webHidden/>
               </w:rPr>
-              <w:instrText xml:space="preserve"> PAGEREF _Toc55663765 \h </w:instrText>
+              <w:instrText xml:space="preserve"> PAGEREF _Toc55750549 \h </w:instrText>
             </w:r>
             <w:r>
               <w:rPr>
@@ -1415,7 +1417,7 @@
               <w:lang w:eastAsia="en-IN"/>
             </w:rPr>
           </w:pPr>
-          <w:hyperlink w:anchor="_Toc55663766" w:history="1">
+          <w:hyperlink w:anchor="_Toc55750550" w:history="1">
             <w:r>
               <w:rPr>
                 <w:rStyle w:val="Hyperlink"/>
@@ -1443,7 +1445,7 @@
                 <w:noProof/>
                 <w:webHidden/>
               </w:rPr>
-              <w:instrText xml:space="preserve"> PAGEREF _Toc55663766 \h </w:instrText>
+              <w:instrText xml:space="preserve"> PAGEREF _Toc55750550 \h </w:instrText>
             </w:r>
             <w:r>
               <w:rPr>
@@ -1464,6 +1466,148 @@
                 <w:webHidden/>
               </w:rPr>
               <w:t>19</w:t>
+            </w:r>
+            <w:r>
+              <w:rPr>
+                <w:noProof/>
+                <w:webHidden/>
+              </w:rPr>
+              <w:fldChar w:fldCharType="end"/>
+            </w:r>
+          </w:hyperlink>
+        </w:p>
+        <w:p>
+          <w:pPr>
+            <w:pStyle w:val="TOC2"/>
+            <w:tabs>
+              <w:tab w:val="right" w:leader="dot" w:pos="9016"/>
+            </w:tabs>
+            <w:rPr>
+              <w:rFonts w:eastAsiaTheme="minorEastAsia"/>
+              <w:noProof/>
+              <w:lang w:eastAsia="en-IN"/>
+            </w:rPr>
+          </w:pPr>
+          <w:hyperlink w:anchor="_Toc55750551" w:history="1">
+            <w:r>
+              <w:rPr>
+                <w:rStyle w:val="Hyperlink"/>
+                <w:noProof/>
+                <w:lang w:val="en-US"/>
+              </w:rPr>
+              <w:t>Node Selectors</w:t>
+            </w:r>
+            <w:r>
+              <w:rPr>
+                <w:noProof/>
+                <w:webHidden/>
+              </w:rPr>
+              <w:tab/>
+            </w:r>
+            <w:r>
+              <w:rPr>
+                <w:noProof/>
+                <w:webHidden/>
+              </w:rPr>
+              <w:fldChar w:fldCharType="begin"/>
+            </w:r>
+            <w:r>
+              <w:rPr>
+                <w:noProof/>
+                <w:webHidden/>
+              </w:rPr>
+              <w:instrText xml:space="preserve"> PAGEREF _Toc55750551 \h </w:instrText>
+            </w:r>
+            <w:r>
+              <w:rPr>
+                <w:noProof/>
+                <w:webHidden/>
+              </w:rPr>
+            </w:r>
+            <w:r>
+              <w:rPr>
+                <w:noProof/>
+                <w:webHidden/>
+              </w:rPr>
+              <w:fldChar w:fldCharType="separate"/>
+            </w:r>
+            <w:r>
+              <w:rPr>
+                <w:noProof/>
+                <w:webHidden/>
+              </w:rPr>
+              <w:t>20</w:t>
+            </w:r>
+            <w:r>
+              <w:rPr>
+                <w:noProof/>
+                <w:webHidden/>
+              </w:rPr>
+              <w:fldChar w:fldCharType="end"/>
+            </w:r>
+          </w:hyperlink>
+        </w:p>
+        <w:p>
+          <w:pPr>
+            <w:pStyle w:val="TOC2"/>
+            <w:tabs>
+              <w:tab w:val="right" w:leader="dot" w:pos="9016"/>
+            </w:tabs>
+            <w:rPr>
+              <w:rFonts w:eastAsiaTheme="minorEastAsia"/>
+              <w:noProof/>
+              <w:lang w:eastAsia="en-IN"/>
+            </w:rPr>
+          </w:pPr>
+          <w:hyperlink w:anchor="_Toc55750552" w:history="1">
+            <w:r>
+              <w:rPr>
+                <w:rStyle w:val="Hyperlink"/>
+                <w:noProof/>
+                <w:lang w:val="en-US"/>
+              </w:rPr>
+              <w:t>Node Affinity</w:t>
+            </w:r>
+            <w:r>
+              <w:rPr>
+                <w:noProof/>
+                <w:webHidden/>
+              </w:rPr>
+              <w:tab/>
+            </w:r>
+            <w:r>
+              <w:rPr>
+                <w:noProof/>
+                <w:webHidden/>
+              </w:rPr>
+              <w:fldChar w:fldCharType="begin"/>
+            </w:r>
+            <w:r>
+              <w:rPr>
+                <w:noProof/>
+                <w:webHidden/>
+              </w:rPr>
+              <w:instrText xml:space="preserve"> PAGEREF _Toc55750552 \h </w:instrText>
+            </w:r>
+            <w:r>
+              <w:rPr>
+                <w:noProof/>
+                <w:webHidden/>
+              </w:rPr>
+            </w:r>
+            <w:r>
+              <w:rPr>
+                <w:noProof/>
+                <w:webHidden/>
+              </w:rPr>
+              <w:fldChar w:fldCharType="separate"/>
+            </w:r>
+            <w:r>
+              <w:rPr>
+                <w:noProof/>
+                <w:webHidden/>
+              </w:rPr>
+              <w:t>21</w:t>
             </w:r>
             <w:r>
               <w:rPr>
@@ -1486,7 +1630,7 @@
               <w:lang w:eastAsia="en-IN"/>
             </w:rPr>
           </w:pPr>
-          <w:hyperlink w:anchor="_Toc55663767" w:history="1">
+          <w:hyperlink w:anchor="_Toc55750553" w:history="1">
             <w:r>
               <w:rPr>
                 <w:rStyle w:val="Hyperlink"/>
@@ -1514,7 +1658,7 @@
                 <w:noProof/>
                 <w:webHidden/>
               </w:rPr>
-              <w:instrText xml:space="preserve"> PAGEREF _Toc55663767 \h </w:instrText>
+              <w:instrText xml:space="preserve"> PAGEREF _Toc55750553 \h </w:instrText>
             </w:r>
             <w:r>
               <w:rPr>
@@ -1534,7 +1678,7 @@
                 <w:noProof/>
                 <w:webHidden/>
               </w:rPr>
-              <w:t>21</w:t>
+              <w:t>22</w:t>
             </w:r>
             <w:r>
               <w:rPr>
@@ -1557,7 +1701,7 @@
               <w:lang w:eastAsia="en-IN"/>
             </w:rPr>
           </w:pPr>
-          <w:hyperlink w:anchor="_Toc55663768" w:history="1">
+          <w:hyperlink w:anchor="_Toc55750554" w:history="1">
             <w:r>
               <w:rPr>
                 <w:rStyle w:val="Hyperlink"/>
@@ -1585,7 +1729,7 @@
                 <w:noProof/>
                 <w:webHidden/>
               </w:rPr>
-              <w:instrText xml:space="preserve"> PAGEREF _Toc55663768 \h </w:instrText>
+              <w:instrText xml:space="preserve"> PAGEREF _Toc55750554 \h </w:instrText>
             </w:r>
             <w:r>
               <w:rPr>
@@ -1605,7 +1749,7 @@
                 <w:noProof/>
                 <w:webHidden/>
               </w:rPr>
-              <w:t>21</w:t>
+              <w:t>22</w:t>
             </w:r>
             <w:r>
               <w:rPr>
@@ -1628,7 +1772,7 @@
               <w:lang w:eastAsia="en-IN"/>
             </w:rPr>
           </w:pPr>
-          <w:hyperlink w:anchor="_Toc55663769" w:history="1">
+          <w:hyperlink w:anchor="_Toc55750555" w:history="1">
             <w:r>
               <w:rPr>
                 <w:rStyle w:val="Hyperlink"/>
@@ -1656,7 +1800,7 @@
                 <w:noProof/>
                 <w:webHidden/>
               </w:rPr>
-              <w:instrText xml:space="preserve"> PAGEREF _Toc55663769 \h </w:instrText>
+              <w:instrText xml:space="preserve"> PAGEREF _Toc55750555 \h </w:instrText>
             </w:r>
             <w:r>
               <w:rPr>
@@ -1676,7 +1820,7 @@
                 <w:noProof/>
                 <w:webHidden/>
               </w:rPr>
-              <w:t>21</w:t>
+              <w:t>22</w:t>
             </w:r>
             <w:r>
               <w:rPr>
@@ -1699,7 +1843,7 @@
               <w:lang w:eastAsia="en-IN"/>
             </w:rPr>
           </w:pPr>
-          <w:hyperlink w:anchor="_Toc55663770" w:history="1">
+          <w:hyperlink w:anchor="_Toc55750556" w:history="1">
             <w:r>
               <w:rPr>
                 <w:rStyle w:val="Hyperlink"/>
@@ -1727,7 +1871,7 @@
                 <w:noProof/>
                 <w:webHidden/>
               </w:rPr>
-              <w:instrText xml:space="preserve"> PAGEREF _Toc55663770 \h </w:instrText>
+              <w:instrText xml:space="preserve"> PAGEREF _Toc55750556 \h </w:instrText>
             </w:r>
             <w:r>
               <w:rPr>
@@ -1747,7 +1891,7 @@
                 <w:noProof/>
                 <w:webHidden/>
               </w:rPr>
-              <w:t>21</w:t>
+              <w:t>22</w:t>
             </w:r>
             <w:r>
               <w:rPr>
@@ -1770,7 +1914,7 @@
               <w:lang w:eastAsia="en-IN"/>
             </w:rPr>
           </w:pPr>
-          <w:hyperlink w:anchor="_Toc55663771" w:history="1">
+          <w:hyperlink w:anchor="_Toc55750557" w:history="1">
             <w:r>
               <w:rPr>
                 <w:rStyle w:val="Hyperlink"/>
@@ -1798,7 +1942,7 @@
                 <w:noProof/>
                 <w:webHidden/>
               </w:rPr>
-              <w:instrText xml:space="preserve"> PAGEREF _Toc55663771 \h </w:instrText>
+              <w:instrText xml:space="preserve"> PAGEREF _Toc55750557 \h </w:instrText>
             </w:r>
             <w:r>
               <w:rPr>
@@ -1818,7 +1962,7 @@
                 <w:noProof/>
                 <w:webHidden/>
               </w:rPr>
-              <w:t>21</w:t>
+              <w:t>22</w:t>
             </w:r>
             <w:r>
               <w:rPr>
@@ -1841,7 +1985,7 @@
               <w:lang w:eastAsia="en-IN"/>
             </w:rPr>
           </w:pPr>
-          <w:hyperlink w:anchor="_Toc55663772" w:history="1">
+          <w:hyperlink w:anchor="_Toc55750558" w:history="1">
             <w:r>
               <w:rPr>
                 <w:rStyle w:val="Hyperlink"/>
@@ -1869,7 +2013,7 @@
                 <w:noProof/>
                 <w:webHidden/>
               </w:rPr>
-              <w:instrText xml:space="preserve"> PAGEREF _Toc55663772 \h </w:instrText>
+              <w:instrText xml:space="preserve"> PAGEREF _Toc55750558 \h </w:instrText>
             </w:r>
             <w:r>
               <w:rPr>
@@ -1889,7 +2033,7 @@
                 <w:noProof/>
                 <w:webHidden/>
               </w:rPr>
-              <w:t>21</w:t>
+              <w:t>22</w:t>
             </w:r>
             <w:r>
               <w:rPr>
@@ -1912,7 +2056,7 @@
               <w:lang w:eastAsia="en-IN"/>
             </w:rPr>
           </w:pPr>
-          <w:hyperlink w:anchor="_Toc55663773" w:history="1">
+          <w:hyperlink w:anchor="_Toc55750559" w:history="1">
             <w:r>
               <w:rPr>
                 <w:rStyle w:val="Hyperlink"/>
@@ -1940,7 +2084,7 @@
                 <w:noProof/>
                 <w:webHidden/>
               </w:rPr>
-              <w:instrText xml:space="preserve"> PAGEREF _Toc55663773 \h </w:instrText>
+              <w:instrText xml:space="preserve"> PAGEREF _Toc55750559 \h </w:instrText>
             </w:r>
             <w:r>
               <w:rPr>
@@ -1960,7 +2104,7 @@
                 <w:noProof/>
                 <w:webHidden/>
               </w:rPr>
-              <w:t>21</w:t>
+              <w:t>22</w:t>
             </w:r>
             <w:r>
               <w:rPr>
@@ -1983,7 +2127,7 @@
               <w:lang w:eastAsia="en-IN"/>
             </w:rPr>
           </w:pPr>
-          <w:hyperlink w:anchor="_Toc55663774" w:history="1">
+          <w:hyperlink w:anchor="_Toc55750560" w:history="1">
             <w:r>
               <w:rPr>
                 <w:rStyle w:val="Hyperlink"/>
@@ -2011,7 +2155,7 @@
                 <w:noProof/>
                 <w:webHidden/>
               </w:rPr>
-              <w:instrText xml:space="preserve"> PAGEREF _Toc55663774 \h </w:instrText>
+              <w:instrText xml:space="preserve"> PAGEREF _Toc55750560 \h </w:instrText>
             </w:r>
             <w:r>
               <w:rPr>
@@ -2031,7 +2175,7 @@
                 <w:noProof/>
                 <w:webHidden/>
               </w:rPr>
-              <w:t>21</w:t>
+              <w:t>22</w:t>
             </w:r>
             <w:r>
               <w:rPr>
@@ -2054,7 +2198,7 @@
               <w:lang w:eastAsia="en-IN"/>
             </w:rPr>
           </w:pPr>
-          <w:hyperlink w:anchor="_Toc55663775" w:history="1">
+          <w:hyperlink w:anchor="_Toc55750561" w:history="1">
             <w:r>
               <w:rPr>
                 <w:rStyle w:val="Hyperlink"/>
@@ -2082,7 +2226,7 @@
                 <w:noProof/>
                 <w:webHidden/>
               </w:rPr>
-              <w:instrText xml:space="preserve"> PAGEREF _Toc55663775 \h </w:instrText>
+              <w:instrText xml:space="preserve"> PAGEREF _Toc55750561 \h </w:instrText>
             </w:r>
             <w:r>
               <w:rPr>
@@ -2102,7 +2246,7 @@
                 <w:noProof/>
                 <w:webHidden/>
               </w:rPr>
-              <w:t>21</w:t>
+              <w:t>22</w:t>
             </w:r>
             <w:r>
               <w:rPr>
@@ -2125,7 +2269,7 @@
               <w:lang w:eastAsia="en-IN"/>
             </w:rPr>
           </w:pPr>
-          <w:hyperlink w:anchor="_Toc55663776" w:history="1">
+          <w:hyperlink w:anchor="_Toc55750562" w:history="1">
             <w:r>
               <w:rPr>
                 <w:rStyle w:val="Hyperlink"/>
@@ -2153,7 +2297,7 @@
                 <w:noProof/>
                 <w:webHidden/>
               </w:rPr>
-              <w:instrText xml:space="preserve"> PAGEREF _Toc55663776 \h </w:instrText>
+              <w:instrText xml:space="preserve"> PAGEREF _Toc55750562 \h </w:instrText>
             </w:r>
             <w:r>
               <w:rPr>
@@ -2173,7 +2317,7 @@
                 <w:noProof/>
                 <w:webHidden/>
               </w:rPr>
-              <w:t>21</w:t>
+              <w:t>22</w:t>
             </w:r>
             <w:r>
               <w:rPr>
@@ -2196,7 +2340,7 @@
               <w:lang w:eastAsia="en-IN"/>
             </w:rPr>
           </w:pPr>
-          <w:hyperlink w:anchor="_Toc55663777" w:history="1">
+          <w:hyperlink w:anchor="_Toc55750563" w:history="1">
             <w:r>
               <w:rPr>
                 <w:rStyle w:val="Hyperlink"/>
@@ -2224,7 +2368,7 @@
                 <w:noProof/>
                 <w:webHidden/>
               </w:rPr>
-              <w:instrText xml:space="preserve"> PAGEREF _Toc55663777 \h </w:instrText>
+              <w:instrText xml:space="preserve"> PAGEREF _Toc55750563 \h </w:instrText>
             </w:r>
             <w:r>
               <w:rPr>
@@ -2244,7 +2388,7 @@
                 <w:noProof/>
                 <w:webHidden/>
               </w:rPr>
-              <w:t>21</w:t>
+              <w:t>22</w:t>
             </w:r>
             <w:r>
               <w:rPr>
@@ -2267,7 +2411,7 @@
               <w:lang w:eastAsia="en-IN"/>
             </w:rPr>
           </w:pPr>
-          <w:hyperlink w:anchor="_Toc55663778" w:history="1">
+          <w:hyperlink w:anchor="_Toc55750564" w:history="1">
             <w:r>
               <w:rPr>
                 <w:rStyle w:val="Hyperlink"/>
@@ -2295,7 +2439,7 @@
                 <w:noProof/>
                 <w:webHidden/>
               </w:rPr>
-              <w:instrText xml:space="preserve"> PAGEREF _Toc55663778 \h </w:instrText>
+              <w:instrText xml:space="preserve"> PAGEREF _Toc55750564 \h </w:instrText>
             </w:r>
             <w:r>
               <w:rPr>
@@ -2315,7 +2459,7 @@
                 <w:noProof/>
                 <w:webHidden/>
               </w:rPr>
-              <w:t>21</w:t>
+              <w:t>22</w:t>
             </w:r>
             <w:r>
               <w:rPr>
@@ -2338,7 +2482,7 @@
               <w:lang w:eastAsia="en-IN"/>
             </w:rPr>
           </w:pPr>
-          <w:hyperlink w:anchor="_Toc55663779" w:history="1">
+          <w:hyperlink w:anchor="_Toc55750565" w:history="1">
             <w:r>
               <w:rPr>
                 <w:rStyle w:val="Hyperlink"/>
@@ -2366,7 +2510,7 @@
                 <w:noProof/>
                 <w:webHidden/>
               </w:rPr>
-              <w:instrText xml:space="preserve"> PAGEREF _Toc55663779 \h </w:instrText>
+              <w:instrText xml:space="preserve"> PAGEREF _Toc55750565 \h </w:instrText>
             </w:r>
             <w:r>
               <w:rPr>
@@ -2386,7 +2530,7 @@
                 <w:noProof/>
                 <w:webHidden/>
               </w:rPr>
-              <w:t>21</w:t>
+              <w:t>22</w:t>
             </w:r>
             <w:r>
               <w:rPr>
@@ -2418,16 +2562,34 @@
     </w:p>
     <w:p>
       <w:pPr>
+        <w:rPr>
+          <w:rFonts w:asciiTheme="majorHAnsi" w:eastAsiaTheme="majorEastAsia" w:hAnsiTheme="majorHAnsi" w:cstheme="majorBidi"/>
+          <w:color w:val="2F5496" w:themeColor="accent1" w:themeShade="BF"/>
+          <w:sz w:val="32"/>
+          <w:szCs w:val="32"/>
+          <w:lang w:val="en-US"/>
+        </w:rPr>
+      </w:pPr>
+      <w:bookmarkStart w:id="0" w:name="_Toc55750531"/>
+      <w:r>
+        <w:rPr>
+          <w:lang w:val="en-US"/>
+        </w:rPr>
+        <w:br w:type="page"/>
+      </w:r>
+    </w:p>
+    <w:p>
+      <w:pPr>
         <w:pStyle w:val="Heading1"/>
         <w:rPr>
           <w:lang w:val="en-US"/>
         </w:rPr>
       </w:pPr>
-      <w:bookmarkStart w:id="0" w:name="_Toc55663747"/>
-      <w:r>
-        <w:rPr>
-          <w:lang w:val="en-US"/>
-        </w:rPr>
+      <w:r>
+        <w:rPr>
+          <w:lang w:val="en-US"/>
+        </w:rPr>
+        <w:lastRenderedPageBreak/>
         <w:t>Core Concepts</w:t>
       </w:r>
       <w:bookmarkEnd w:id="0"/>
@@ -2439,7 +2601,7 @@
           <w:lang w:val="en-US"/>
         </w:rPr>
       </w:pPr>
-      <w:bookmarkStart w:id="1" w:name="_Toc55663748"/>
+      <w:bookmarkStart w:id="1" w:name="_Toc55750532"/>
       <w:r>
         <w:rPr>
           <w:lang w:val="en-US"/>
@@ -2779,7 +2941,7 @@
           <w:lang w:val="en-US"/>
         </w:rPr>
       </w:pPr>
-      <w:bookmarkStart w:id="2" w:name="_Toc55663749"/>
+      <w:bookmarkStart w:id="2" w:name="_Toc55750533"/>
       <w:r>
         <w:rPr>
           <w:lang w:val="en-US"/>
@@ -2900,75 +3062,75 @@
         <w:rPr>
           <w:lang w:val="en-US"/>
         </w:rPr>
+        <w:t>Operate ETCD</w:t>
+      </w:r>
+    </w:p>
+    <w:p>
+      <w:pPr>
+        <w:rPr>
+          <w:rFonts w:eastAsia="Times New Roman"/>
+          <w:color w:val="555555"/>
+        </w:rPr>
+      </w:pPr>
+      <w:r>
+        <w:rPr>
+          <w:rFonts w:eastAsia="Times New Roman"/>
+          <w:color w:val="555555"/>
+        </w:rPr>
+        <w:t xml:space="preserve">.etcdctl </w:t>
+      </w:r>
+      <w:r>
+        <w:rPr>
+          <w:rFonts w:eastAsia="Times New Roman"/>
+          <w:color w:val="445588"/>
+        </w:rPr>
+        <w:t>set</w:t>
+      </w:r>
+      <w:r>
+        <w:rPr>
+          <w:rFonts w:eastAsia="Times New Roman"/>
+          <w:color w:val="555555"/>
+        </w:rPr>
+        <w:t xml:space="preserve"> key1 value1</w:t>
+      </w:r>
+    </w:p>
+    <w:p>
+      <w:r>
+        <w:t>This command sets an entry in ETCD Store.</w:t>
+      </w:r>
+    </w:p>
+    <w:p>
+      <w:pPr>
+        <w:rPr>
+          <w:rFonts w:eastAsia="Times New Roman"/>
+          <w:color w:val="555555"/>
+        </w:rPr>
+      </w:pPr>
+      <w:r>
+        <w:rPr>
+          <w:rFonts w:eastAsia="Times New Roman"/>
+          <w:color w:val="555555"/>
+        </w:rPr>
+        <w:t xml:space="preserve">.etcdctl </w:t>
+      </w:r>
+      <w:r>
+        <w:rPr>
+          <w:rFonts w:eastAsia="Times New Roman"/>
+          <w:color w:val="445588"/>
+        </w:rPr>
+        <w:t>get</w:t>
+      </w:r>
+      <w:r>
+        <w:rPr>
+          <w:rFonts w:eastAsia="Times New Roman"/>
+          <w:color w:val="555555"/>
+        </w:rPr>
+        <w:t xml:space="preserve"> key1</w:t>
+      </w:r>
+    </w:p>
+    <w:p>
+      <w:r>
         <w:lastRenderedPageBreak/>
-        <w:t>Operate ETCD</w:t>
-      </w:r>
-    </w:p>
-    <w:p>
-      <w:pPr>
-        <w:rPr>
-          <w:rFonts w:eastAsia="Times New Roman"/>
-          <w:color w:val="555555"/>
-        </w:rPr>
-      </w:pPr>
-      <w:r>
-        <w:rPr>
-          <w:rFonts w:eastAsia="Times New Roman"/>
-          <w:color w:val="555555"/>
-        </w:rPr>
-        <w:t xml:space="preserve">.etcdctl </w:t>
-      </w:r>
-      <w:r>
-        <w:rPr>
-          <w:rFonts w:eastAsia="Times New Roman"/>
-          <w:color w:val="445588"/>
-        </w:rPr>
-        <w:t>set</w:t>
-      </w:r>
-      <w:r>
-        <w:rPr>
-          <w:rFonts w:eastAsia="Times New Roman"/>
-          <w:color w:val="555555"/>
-        </w:rPr>
-        <w:t xml:space="preserve"> key1 value1</w:t>
-      </w:r>
-    </w:p>
-    <w:p>
-      <w:r>
-        <w:t>This command sets an entry in ETCD Store.</w:t>
-      </w:r>
-    </w:p>
-    <w:p>
-      <w:pPr>
-        <w:rPr>
-          <w:rFonts w:eastAsia="Times New Roman"/>
-          <w:color w:val="555555"/>
-        </w:rPr>
-      </w:pPr>
-      <w:r>
-        <w:rPr>
-          <w:rFonts w:eastAsia="Times New Roman"/>
-          <w:color w:val="555555"/>
-        </w:rPr>
-        <w:t xml:space="preserve">.etcdctl </w:t>
-      </w:r>
-      <w:r>
-        <w:rPr>
-          <w:rFonts w:eastAsia="Times New Roman"/>
-          <w:color w:val="445588"/>
-        </w:rPr>
-        <w:t>get</w:t>
-      </w:r>
-      <w:r>
-        <w:rPr>
-          <w:rFonts w:eastAsia="Times New Roman"/>
-          <w:color w:val="555555"/>
-        </w:rPr>
-        <w:t xml:space="preserve"> key1</w:t>
-      </w:r>
-    </w:p>
-    <w:p>
-      <w:r>
         <w:t>This command gets the entry under `key1` from ETCD Store.</w:t>
       </w:r>
     </w:p>
@@ -3278,7 +3440,6 @@
           <w:sz w:val="18"/>
           <w:szCs w:val="18"/>
         </w:rPr>
-        <w:lastRenderedPageBreak/>
         <w:t>etcdctl backup</w:t>
       </w:r>
     </w:p>
@@ -3494,6 +3655,7 @@
     </w:p>
     <w:p>
       <w:r>
+        <w:lastRenderedPageBreak/>
         <w:t>Whereas the commands are different in version 3</w:t>
       </w:r>
     </w:p>
@@ -4290,7 +4452,7 @@
           <w:lang w:val="en-US"/>
         </w:rPr>
       </w:pPr>
-      <w:bookmarkStart w:id="3" w:name="_Toc55663750"/>
+      <w:bookmarkStart w:id="3" w:name="_Toc55750534"/>
       <w:r>
         <w:rPr>
           <w:lang w:val="en-US"/>
@@ -4341,7 +4503,6 @@
           <w:noProof/>
           <w:lang w:val="en-US"/>
         </w:rPr>
-        <w:lastRenderedPageBreak/>
         <w:drawing>
           <wp:anchor distT="0" distB="0" distL="114300" distR="114300" simplePos="0" relativeHeight="251664384" behindDoc="0" locked="0" layoutInCell="1" allowOverlap="1" wp14:anchorId="2357BC54" wp14:editId="541CBE77">
             <wp:simplePos x="0" y="0"/>
@@ -4416,6 +4577,7 @@
         <w:rPr>
           <w:noProof/>
         </w:rPr>
+        <w:lastRenderedPageBreak/>
         <w:drawing>
           <wp:anchor distT="0" distB="0" distL="114300" distR="114300" simplePos="0" relativeHeight="251666432" behindDoc="0" locked="0" layoutInCell="1" allowOverlap="1" wp14:anchorId="594786F4" wp14:editId="30EF1CE0">
             <wp:simplePos x="0" y="0"/>
@@ -4565,7 +4727,7 @@
           <w:lang w:val="en-US"/>
         </w:rPr>
       </w:pPr>
-      <w:bookmarkStart w:id="4" w:name="_Toc55663751"/>
+      <w:bookmarkStart w:id="4" w:name="_Toc55750535"/>
       <w:r>
         <w:rPr>
           <w:lang w:val="en-US"/>
@@ -4662,7 +4824,6 @@
           <w:bCs/>
           <w:lang w:val="en-US"/>
         </w:rPr>
-        <w:lastRenderedPageBreak/>
         <w:t>Replication controller</w:t>
       </w:r>
       <w:r>
@@ -4928,6 +5089,7 @@
         </w:rPr>
       </w:pPr>
       <w:r>
+        <w:lastRenderedPageBreak/>
         <w:t>To view options of kube-</w:t>
       </w:r>
       <w:r>
@@ -4965,7 +5127,7 @@
           <w:lang w:val="en-US"/>
         </w:rPr>
       </w:pPr>
-      <w:bookmarkStart w:id="5" w:name="_Toc55663752"/>
+      <w:bookmarkStart w:id="5" w:name="_Toc55750536"/>
       <w:r>
         <w:rPr>
           <w:lang w:val="en-US"/>
@@ -5355,7 +5517,7 @@
           <w:lang w:val="en-US"/>
         </w:rPr>
       </w:pPr>
-      <w:bookmarkStart w:id="6" w:name="_Toc55663753"/>
+      <w:bookmarkStart w:id="6" w:name="_Toc55750537"/>
       <w:r>
         <w:rPr>
           <w:lang w:val="en-US"/>
@@ -5427,7 +5589,7 @@
           <w:lang w:val="en-US"/>
         </w:rPr>
       </w:pPr>
-      <w:bookmarkStart w:id="7" w:name="_Toc55663754"/>
+      <w:bookmarkStart w:id="7" w:name="_Toc55750538"/>
       <w:r>
         <w:rPr>
           <w:lang w:val="en-US"/>
@@ -5486,6 +5648,7 @@
           <w:noProof/>
           <w:lang w:val="en-US"/>
         </w:rPr>
+        <w:lastRenderedPageBreak/>
         <w:drawing>
           <wp:anchor distT="0" distB="0" distL="114300" distR="114300" simplePos="0" relativeHeight="251668480" behindDoc="0" locked="0" layoutInCell="1" allowOverlap="1" wp14:anchorId="44742B5C" wp14:editId="37B03500">
             <wp:simplePos x="0" y="0"/>
@@ -5586,7 +5749,7 @@
           <w:lang w:val="en-US"/>
         </w:rPr>
       </w:pPr>
-      <w:bookmarkStart w:id="8" w:name="_Toc55663755"/>
+      <w:bookmarkStart w:id="8" w:name="_Toc55750539"/>
       <w:r>
         <w:rPr>
           <w:lang w:val="en-US"/>
@@ -5785,6 +5948,7 @@
         <w:rPr>
           <w:lang w:val="en-US"/>
         </w:rPr>
+        <w:lastRenderedPageBreak/>
         <w:t>Pod Definition YAML</w:t>
       </w:r>
     </w:p>
@@ -6217,7 +6381,7 @@
           <w:lang w:val="en-US"/>
         </w:rPr>
       </w:pPr>
-      <w:bookmarkStart w:id="9" w:name="_Toc55663756"/>
+      <w:bookmarkStart w:id="9" w:name="_Toc55750540"/>
       <w:r>
         <w:rPr>
           <w:lang w:val="en-US"/>
@@ -6254,7 +6418,6 @@
         <w:rPr>
           <w:lang w:val="en-US"/>
         </w:rPr>
-        <w:lastRenderedPageBreak/>
         <w:t>A ReplicaSet is defined with fields, including a selector that specifies how to identify Pods it can acquire, a number of replicas indicating how many Pods it should be maintaining, and a pod template specifying the data of new Pods it should create to meet the number of replicas criteria.</w:t>
       </w:r>
     </w:p>
@@ -6503,6 +6666,13 @@
                 <w:color w:val="555555"/>
               </w:rPr>
               <w:br/>
+            </w:r>
+            <w:r>
+              <w:rPr>
+                <w:rFonts w:eastAsia="Times New Roman"/>
+                <w:color w:val="555555"/>
+              </w:rPr>
+              <w:lastRenderedPageBreak/>
               <w:t>        type: front-</w:t>
             </w:r>
             <w:r>
@@ -6619,6 +6789,7 @@
                 <w:color w:val="555555"/>
                 <w:highlight w:val="yellow"/>
               </w:rPr>
+              <w:lastRenderedPageBreak/>
               <w:t>apiVersion: v1</w:t>
             </w:r>
             <w:r>
@@ -6759,6 +6930,13 @@
                 <w:color w:val="555555"/>
               </w:rPr>
               <w:br/>
+            </w:r>
+            <w:r>
+              <w:rPr>
+                <w:rFonts w:eastAsia="Times New Roman"/>
+                <w:color w:val="555555"/>
+              </w:rPr>
+              <w:lastRenderedPageBreak/>
               <w:t>        type: front-</w:t>
             </w:r>
             <w:r>
@@ -6829,6 +7007,7 @@
         <w:rPr>
           <w:lang w:val="en-US"/>
         </w:rPr>
+        <w:lastRenderedPageBreak/>
         <w:br/>
       </w:r>
       <w:r>
@@ -7074,7 +7253,7 @@
           <w:lang w:val="en-US"/>
         </w:rPr>
       </w:pPr>
-      <w:bookmarkStart w:id="10" w:name="_Toc55663757"/>
+      <w:bookmarkStart w:id="10" w:name="_Toc55750541"/>
       <w:r>
         <w:rPr>
           <w:lang w:val="en-US"/>
@@ -7107,7 +7286,6 @@
           <w:noProof/>
           <w:lang w:val="en-US"/>
         </w:rPr>
-        <w:lastRenderedPageBreak/>
         <w:drawing>
           <wp:anchor distT="0" distB="0" distL="114300" distR="114300" simplePos="0" relativeHeight="251670528" behindDoc="0" locked="0" layoutInCell="1" allowOverlap="1" wp14:anchorId="293BBD1A" wp14:editId="73D24943">
             <wp:simplePos x="0" y="0"/>
@@ -7292,6 +7470,13 @@
           <w:color w:val="555555"/>
         </w:rPr>
         <w:br/>
+      </w:r>
+      <w:r>
+        <w:rPr>
+          <w:rFonts w:eastAsia="Times New Roman"/>
+          <w:color w:val="555555"/>
+        </w:rPr>
+        <w:lastRenderedPageBreak/>
         <w:t xml:space="preserve">    metadata:       </w:t>
       </w:r>
       <w:r>
@@ -7690,7 +7875,6 @@
         <w:rPr>
           <w:lang w:val="en-US"/>
         </w:rPr>
-        <w:lastRenderedPageBreak/>
         <w:t>Generate Deployment YAML file (-o yaml). Don't create it</w:t>
       </w:r>
       <w:r>
@@ -7769,7 +7953,7 @@
           <w:lang w:val="en-US"/>
         </w:rPr>
       </w:pPr>
-      <w:bookmarkStart w:id="11" w:name="_Toc55663758"/>
+      <w:bookmarkStart w:id="11" w:name="_Toc55750542"/>
       <w:r>
         <w:rPr>
           <w:lang w:val="en-US"/>
@@ -7856,6 +8040,7 @@
           <w:noProof/>
           <w:lang w:val="en-US"/>
         </w:rPr>
+        <w:lastRenderedPageBreak/>
         <w:drawing>
           <wp:anchor distT="0" distB="0" distL="114300" distR="114300" simplePos="0" relativeHeight="251672576" behindDoc="0" locked="0" layoutInCell="1" allowOverlap="1" wp14:anchorId="4C397D08" wp14:editId="547E8C00">
             <wp:simplePos x="0" y="0"/>
@@ -8451,7 +8636,7 @@
           <w:lang w:val="en-US"/>
         </w:rPr>
       </w:pPr>
-      <w:bookmarkStart w:id="12" w:name="_Toc55663759"/>
+      <w:bookmarkStart w:id="12" w:name="_Toc55750543"/>
       <w:r>
         <w:rPr>
           <w:lang w:val="en-US"/>
@@ -8483,6 +8668,7 @@
         <w:rPr>
           <w:lang w:val="en-US"/>
         </w:rPr>
+        <w:lastRenderedPageBreak/>
         <w:t>With Kubernetes you don't need to modify your application to use an unfamiliar service discovery mechanism. Kubernetes gives Pods their own IP addresses and a single DNS name for a set of Pods, and can load-balance across them.</w:t>
       </w:r>
     </w:p>
@@ -8567,7 +8753,6 @@
         <w:rPr>
           <w:lang w:val="en-US"/>
         </w:rPr>
-        <w:lastRenderedPageBreak/>
         <w:t>Service Types:</w:t>
       </w:r>
     </w:p>
@@ -8733,6 +8918,7 @@
           <w:noProof/>
           <w:lang w:val="en-US"/>
         </w:rPr>
+        <w:lastRenderedPageBreak/>
         <w:drawing>
           <wp:anchor distT="0" distB="0" distL="114300" distR="114300" simplePos="0" relativeHeight="251680768" behindDoc="0" locked="0" layoutInCell="1" allowOverlap="1" wp14:anchorId="63700E57" wp14:editId="162549C1">
             <wp:simplePos x="0" y="0"/>
@@ -8885,7 +9071,6 @@
         <w:rPr>
           <w:lang w:val="en-US"/>
         </w:rPr>
-        <w:lastRenderedPageBreak/>
         <w:t xml:space="preserve">The </w:t>
       </w:r>
       <w:r>
@@ -9279,6 +9464,13 @@
           <w:color w:val="555555"/>
         </w:rPr>
         <w:br/>
+      </w:r>
+      <w:r>
+        <w:rPr>
+          <w:rFonts w:eastAsia="Times New Roman"/>
+          <w:color w:val="555555"/>
+        </w:rPr>
+        <w:lastRenderedPageBreak/>
         <w:t>  name: back-</w:t>
       </w:r>
       <w:r>
@@ -9757,7 +9949,7 @@
           <w:rFonts w:eastAsia="Times New Roman"/>
         </w:rPr>
       </w:pPr>
-      <w:bookmarkStart w:id="13" w:name="_Toc55663760"/>
+      <w:bookmarkStart w:id="13" w:name="_Toc55750544"/>
       <w:r>
         <w:rPr>
           <w:rFonts w:eastAsia="Times New Roman"/>
@@ -10304,7 +10496,7 @@
           <w:lang w:val="en-US"/>
         </w:rPr>
       </w:pPr>
-      <w:bookmarkStart w:id="14" w:name="_Toc55663761"/>
+      <w:bookmarkStart w:id="14" w:name="_Toc55750545"/>
       <w:r>
         <w:rPr>
           <w:lang w:val="en-US"/>
@@ -10320,9 +10512,10 @@
           <w:lang w:val="en-US"/>
         </w:rPr>
       </w:pPr>
-      <w:bookmarkStart w:id="15" w:name="_Toc55663762"/>
-      <w:r>
-        <w:rPr>
+      <w:bookmarkStart w:id="15" w:name="_Toc55750546"/>
+      <w:r>
+        <w:rPr>
+          <w:noProof/>
           <w:lang w:val="en-US"/>
         </w:rPr>
         <w:drawing>
@@ -10453,6 +10646,7 @@
       </w:pPr>
       <w:r>
         <w:rPr>
+          <w:noProof/>
           <w:lang w:val="en-US"/>
         </w:rPr>
         <w:drawing>
@@ -10531,7 +10725,7 @@
           <w:lang w:val="en-US"/>
         </w:rPr>
       </w:pPr>
-      <w:bookmarkStart w:id="16" w:name="_Toc55663763"/>
+      <w:bookmarkStart w:id="16" w:name="_Toc55750547"/>
       <w:r>
         <w:rPr>
           <w:lang w:val="en-US"/>
@@ -10743,7 +10937,7 @@
           <w:lang w:val="en-US"/>
         </w:rPr>
       </w:pPr>
-      <w:bookmarkStart w:id="17" w:name="_Toc55663764"/>
+      <w:bookmarkStart w:id="17" w:name="_Toc55750548"/>
       <w:r>
         <w:rPr>
           <w:lang w:val="en-US"/>
@@ -10780,6 +10974,7 @@
       </w:pPr>
       <w:r>
         <w:rPr>
+          <w:noProof/>
           <w:lang w:val="en-US"/>
         </w:rPr>
         <w:drawing>
@@ -10869,9 +11064,10 @@
           <w:lang w:val="en-US"/>
         </w:rPr>
       </w:pPr>
-      <w:bookmarkStart w:id="18" w:name="_Toc55663765"/>
-      <w:r>
-        <w:rPr>
+      <w:bookmarkStart w:id="18" w:name="_Toc55750549"/>
+      <w:r>
+        <w:rPr>
+          <w:noProof/>
           <w:lang w:val="en-US"/>
         </w:rPr>
         <w:lastRenderedPageBreak/>
@@ -10947,7 +11143,7 @@
           <w:lang w:val="en-US"/>
         </w:rPr>
       </w:pPr>
-      <w:bookmarkStart w:id="19" w:name="_Toc55663766"/>
+      <w:bookmarkStart w:id="19" w:name="_Toc55750550"/>
       <w:r>
         <w:rPr>
           <w:lang w:val="en-US"/>
@@ -11029,6 +11225,7 @@
         <w:rPr>
           <w:b/>
           <w:bCs/>
+          <w:noProof/>
           <w:lang w:val="en-US"/>
         </w:rPr>
         <w:drawing>
@@ -11349,12 +11546,14 @@
           <w:lang w:val="en-US"/>
         </w:rPr>
       </w:pPr>
+      <w:bookmarkStart w:id="20" w:name="_Toc55750551"/>
       <w:r>
         <w:rPr>
           <w:lang w:val="en-US"/>
         </w:rPr>
         <w:t>Node Selectors</w:t>
       </w:r>
+      <w:bookmarkEnd w:id="20"/>
     </w:p>
     <w:p>
       <w:pPr>
@@ -11566,40 +11765,31 @@
         <w:t xml:space="preserve"> nodes --show-labels </w:t>
       </w:r>
       <w:r>
-        <w:t>and checking that the node now has a label.</w:t>
-      </w:r>
-      <w:r>
+        <w:t xml:space="preserve">and checking that the node now has a label. You can also use </w:t>
+      </w:r>
+      <w:r>
+        <w:rPr>
+          <w:rFonts w:eastAsia="Times New Roman"/>
+          <w:color w:val="555555"/>
+        </w:rPr>
+        <w:t xml:space="preserve">kubectl describe node </w:t>
+      </w:r>
+      <w:r>
+        <w:rPr>
+          <w:rFonts w:eastAsia="Times New Roman"/>
+          <w:color w:val="DD1144"/>
+        </w:rPr>
+        <w:t>"nodename"</w:t>
+      </w:r>
+      <w:r>
+        <w:rPr>
+          <w:rFonts w:eastAsia="Times New Roman"/>
+          <w:color w:val="555555"/>
+        </w:rPr>
         <w:t xml:space="preserve"> </w:t>
       </w:r>
       <w:r>
-        <w:t xml:space="preserve">You can also use </w:t>
-      </w:r>
-      <w:r>
-        <w:rPr>
-          <w:rFonts w:eastAsia="Times New Roman"/>
-          <w:color w:val="555555"/>
-        </w:rPr>
-        <w:t xml:space="preserve">kubectl describe node </w:t>
-      </w:r>
-      <w:r>
-        <w:rPr>
-          <w:rFonts w:eastAsia="Times New Roman"/>
-          <w:color w:val="DD1144"/>
-        </w:rPr>
-        <w:t>"nodename"</w:t>
-      </w:r>
-      <w:r>
-        <w:rPr>
-          <w:rFonts w:eastAsia="Times New Roman"/>
-          <w:color w:val="555555"/>
-        </w:rPr>
-        <w:t xml:space="preserve"> </w:t>
-      </w:r>
-      <w:r>
-        <w:t>to see the full list of labels of the given node.</w:t>
-      </w:r>
-      <w:r>
-        <w:t xml:space="preserve"> </w:t>
+        <w:t xml:space="preserve">to see the full list of labels of the given node. </w:t>
       </w:r>
     </w:p>
     <w:p>
@@ -11615,6 +11805,7 @@
       </w:pPr>
       <w:r>
         <w:rPr>
+          <w:noProof/>
           <w:lang w:val="en-US"/>
         </w:rPr>
         <w:drawing>
@@ -11766,6 +11957,7 @@
           <w:lang w:val="en-US"/>
         </w:rPr>
       </w:pPr>
+      <w:bookmarkStart w:id="21" w:name="_Toc55750552"/>
       <w:r>
         <w:rPr>
           <w:lang w:val="en-US"/>
@@ -11773,6 +11965,7 @@
         <w:lastRenderedPageBreak/>
         <w:t>Node Affinity</w:t>
       </w:r>
+      <w:bookmarkEnd w:id="21"/>
     </w:p>
     <w:p>
       <w:pPr>
@@ -11853,6 +12046,7 @@
       </w:pPr>
       <w:r>
         <w:rPr>
+          <w:noProof/>
           <w:color w:val="92D050"/>
           <w:lang w:val="en-US"/>
         </w:rPr>
@@ -11933,8 +12127,559 @@
         <w:rPr>
           <w:lang w:val="en-US"/>
         </w:rPr>
+        <w:t xml:space="preserve">. </w:t>
+      </w:r>
+    </w:p>
+    <w:p>
+      <w:pPr>
+        <w:rPr>
+          <w:lang w:val="en-US"/>
+        </w:rPr>
+      </w:pPr>
+      <w:r>
+        <w:rPr>
+          <w:lang w:val="en-US"/>
+        </w:rPr>
+        <w:t xml:space="preserve"> </w:t>
+      </w:r>
+    </w:p>
+    <w:p>
+      <w:pPr>
+        <w:pStyle w:val="Heading2"/>
+        <w:rPr>
+          <w:lang w:val="en-US"/>
+        </w:rPr>
+      </w:pPr>
+      <w:r>
+        <w:rPr>
+          <w:lang w:val="en-US"/>
+        </w:rPr>
+        <w:t>Resources Requirements and Limits</w:t>
+      </w:r>
+    </w:p>
+    <w:p>
+      <w:pPr>
+        <w:rPr>
+          <w:lang w:val="en-US"/>
+        </w:rPr>
+      </w:pPr>
+      <w:r>
+        <w:rPr>
+          <w:lang w:val="en-US"/>
+        </w:rPr>
+        <w:t xml:space="preserve">By default, Kubernetes provides </w:t>
+      </w:r>
+      <w:r>
+        <w:rPr>
+          <w:b/>
+          <w:bCs/>
+          <w:lang w:val="en-US"/>
+        </w:rPr>
+        <w:t xml:space="preserve">0.5 CPU </w:t>
+      </w:r>
+      <w:r>
+        <w:rPr>
+          <w:lang w:val="en-US"/>
+        </w:rPr>
+        <w:t xml:space="preserve">and </w:t>
+      </w:r>
+      <w:r>
+        <w:rPr>
+          <w:b/>
+          <w:bCs/>
+          <w:lang w:val="en-US"/>
+        </w:rPr>
+        <w:t xml:space="preserve">256 Mi </w:t>
+      </w:r>
+      <w:r>
+        <w:rPr>
+          <w:lang w:val="en-US"/>
+        </w:rPr>
+        <w:t>of memory. This is known as the resource request for a container.</w:t>
+      </w:r>
+    </w:p>
+    <w:p>
+      <w:pPr>
+        <w:rPr>
+          <w:b/>
+          <w:bCs/>
+          <w:lang w:val="en-US"/>
+        </w:rPr>
+      </w:pPr>
+      <w:r>
+        <w:rPr>
+          <w:b/>
+          <w:bCs/>
+          <w:lang w:val="en-US"/>
+        </w:rPr>
+        <w:drawing>
+          <wp:anchor distT="0" distB="0" distL="114300" distR="114300" simplePos="0" relativeHeight="251705344" behindDoc="0" locked="0" layoutInCell="1" allowOverlap="1" wp14:anchorId="61979BC0" wp14:editId="43DE2513">
+            <wp:simplePos x="0" y="0"/>
+            <wp:positionH relativeFrom="margin">
+              <wp:posOffset>266688</wp:posOffset>
+            </wp:positionH>
+            <wp:positionV relativeFrom="paragraph">
+              <wp:posOffset>257283</wp:posOffset>
+            </wp:positionV>
+            <wp:extent cx="4069715" cy="2682240"/>
+            <wp:effectExtent l="0" t="0" r="6985" b="3810"/>
+            <wp:wrapTopAndBottom/>
+            <wp:docPr id="18" name="Picture 18"/>
+            <wp:cNvGraphicFramePr>
+              <a:graphicFrameLocks xmlns:a="http://schemas.openxmlformats.org/drawingml/2006/main" noChangeAspect="1"/>
+            </wp:cNvGraphicFramePr>
+            <a:graphic xmlns:a="http://schemas.openxmlformats.org/drawingml/2006/main">
+              <a:graphicData uri="http://schemas.openxmlformats.org/drawingml/2006/picture">
+                <pic:pic xmlns:pic="http://schemas.openxmlformats.org/drawingml/2006/picture">
+                  <pic:nvPicPr>
+                    <pic:cNvPr id="1" name=""/>
+                    <pic:cNvPicPr/>
+                  </pic:nvPicPr>
+                  <pic:blipFill>
+                    <a:blip r:embed="rId28"/>
+                    <a:stretch>
+                      <a:fillRect/>
+                    </a:stretch>
+                  </pic:blipFill>
+                  <pic:spPr>
+                    <a:xfrm>
+                      <a:off x="0" y="0"/>
+                      <a:ext cx="4069715" cy="2682240"/>
+                    </a:xfrm>
+                    <a:prstGeom prst="rect">
+                      <a:avLst/>
+                    </a:prstGeom>
+                  </pic:spPr>
+                </pic:pic>
+              </a:graphicData>
+            </a:graphic>
+            <wp14:sizeRelH relativeFrom="margin">
+              <wp14:pctWidth>0</wp14:pctWidth>
+            </wp14:sizeRelH>
+            <wp14:sizeRelV relativeFrom="margin">
+              <wp14:pctHeight>0</wp14:pctHeight>
+            </wp14:sizeRelV>
+          </wp:anchor>
+        </w:drawing>
+      </w:r>
+      <w:r>
+        <w:rPr>
+          <w:lang w:val="en-US"/>
+        </w:rPr>
+        <w:t xml:space="preserve">Modification in resource requirements are provided in </w:t>
+      </w:r>
+      <w:r>
+        <w:rPr>
+          <w:b/>
+          <w:bCs/>
+          <w:lang w:val="en-US"/>
+        </w:rPr>
+        <w:t>pod-definition.yml</w:t>
+      </w:r>
+      <w:r>
+        <w:rPr>
+          <w:b/>
+          <w:bCs/>
+          <w:lang w:val="en-US"/>
+        </w:rPr>
+        <w:t>:</w:t>
+      </w:r>
+    </w:p>
+    <w:p>
+      <w:pPr>
+        <w:rPr>
+          <w:lang w:val="en-US"/>
+        </w:rPr>
+      </w:pPr>
+      <w:r>
+        <w:rPr>
+          <w:b/>
+          <w:bCs/>
+          <w:lang w:val="en-US"/>
+        </w:rPr>
+        <w:lastRenderedPageBreak/>
+        <w:t xml:space="preserve">CPU count </w:t>
+      </w:r>
+      <w:r>
+        <w:rPr>
+          <w:lang w:val="en-US"/>
+        </w:rPr>
+        <w:t>can be as low as 0.1</w:t>
+      </w:r>
+      <w:r>
+        <w:rPr>
+          <w:lang w:val="en-US"/>
+        </w:rPr>
+        <w:t>(</w:t>
+      </w:r>
+      <w:r>
+        <w:rPr>
+          <w:lang w:val="en-US"/>
+        </w:rPr>
+        <w:t>100m</w:t>
+      </w:r>
+      <w:r>
+        <w:rPr>
+          <w:lang w:val="en-US"/>
+        </w:rPr>
+        <w:t>)</w:t>
+      </w:r>
+      <w:r>
+        <w:rPr>
+          <w:lang w:val="en-US"/>
+        </w:rPr>
+        <w:t xml:space="preserve"> or</w:t>
+      </w:r>
+      <w:r>
+        <w:rPr>
+          <w:lang w:val="en-US"/>
+        </w:rPr>
+        <w:t xml:space="preserve"> 1m.</w:t>
+      </w:r>
+    </w:p>
+    <w:p>
+      <w:pPr>
+        <w:rPr>
+          <w:lang w:val="en-US"/>
+        </w:rPr>
+      </w:pPr>
+      <w:r>
+        <w:rPr>
+          <w:lang w:val="en-US"/>
+        </w:rPr>
+        <w:t>1 CPU count = 1 AWS vCPU = 1 GCP Core = 1 Azure Core = 1 Hyperthread</w:t>
+      </w:r>
+    </w:p>
+    <w:p>
+      <w:pPr>
+        <w:rPr>
+          <w:lang w:val="en-US"/>
+        </w:rPr>
+      </w:pPr>
+      <w:r>
+        <w:rPr>
+          <w:lang w:val="en-US"/>
+        </w:rPr>
+        <w:drawing>
+          <wp:anchor distT="0" distB="0" distL="114300" distR="114300" simplePos="0" relativeHeight="251707392" behindDoc="0" locked="0" layoutInCell="1" allowOverlap="1" wp14:anchorId="0A498FBF" wp14:editId="431C42DE">
+            <wp:simplePos x="0" y="0"/>
+            <wp:positionH relativeFrom="column">
+              <wp:posOffset>0</wp:posOffset>
+            </wp:positionH>
+            <wp:positionV relativeFrom="paragraph">
+              <wp:posOffset>283845</wp:posOffset>
+            </wp:positionV>
+            <wp:extent cx="3496163" cy="2934109"/>
+            <wp:effectExtent l="0" t="0" r="9525" b="0"/>
+            <wp:wrapTopAndBottom/>
+            <wp:docPr id="21" name="Picture 21"/>
+            <wp:cNvGraphicFramePr>
+              <a:graphicFrameLocks xmlns:a="http://schemas.openxmlformats.org/drawingml/2006/main" noChangeAspect="1"/>
+            </wp:cNvGraphicFramePr>
+            <a:graphic xmlns:a="http://schemas.openxmlformats.org/drawingml/2006/main">
+              <a:graphicData uri="http://schemas.openxmlformats.org/drawingml/2006/picture">
+                <pic:pic xmlns:pic="http://schemas.openxmlformats.org/drawingml/2006/picture">
+                  <pic:nvPicPr>
+                    <pic:cNvPr id="1" name=""/>
+                    <pic:cNvPicPr/>
+                  </pic:nvPicPr>
+                  <pic:blipFill>
+                    <a:blip r:embed="rId29"/>
+                    <a:stretch>
+                      <a:fillRect/>
+                    </a:stretch>
+                  </pic:blipFill>
+                  <pic:spPr>
+                    <a:xfrm>
+                      <a:off x="0" y="0"/>
+                      <a:ext cx="3496163" cy="2934109"/>
+                    </a:xfrm>
+                    <a:prstGeom prst="rect">
+                      <a:avLst/>
+                    </a:prstGeom>
+                  </pic:spPr>
+                </pic:pic>
+              </a:graphicData>
+            </a:graphic>
+          </wp:anchor>
+        </w:drawing>
+      </w:r>
+      <w:r>
+        <w:rPr>
+          <w:b/>
+          <w:bCs/>
+          <w:lang w:val="en-US"/>
+        </w:rPr>
+        <w:t>Memory Count:</w:t>
+      </w:r>
+    </w:p>
+    <w:p>
+      <w:pPr>
+        <w:rPr>
+          <w:lang w:val="en-US"/>
+        </w:rPr>
+      </w:pPr>
+      <w:r>
+        <w:rPr>
+          <w:lang w:val="en-US"/>
+        </w:rPr>
+        <w:t xml:space="preserve"> </w:t>
+      </w:r>
+    </w:p>
+    <w:p>
+      <w:pPr>
+        <w:pStyle w:val="Heading3"/>
+        <w:rPr>
+          <w:lang w:val="en-US"/>
+        </w:rPr>
+      </w:pPr>
+      <w:r>
+        <w:rPr>
+          <w:lang w:val="en-US"/>
+        </w:rPr>
+        <w:t>Resource Limits</w:t>
+      </w:r>
+    </w:p>
+    <w:p>
+      <w:pPr>
+        <w:rPr>
+          <w:lang w:val="en-US"/>
+        </w:rPr>
+      </w:pPr>
+      <w:r>
+        <w:rPr>
+          <w:lang w:val="en-US"/>
+        </w:rPr>
+        <w:t>By default, the Kubernetes has a limit of 1 vCPU and 512 Mi memory.</w:t>
+      </w:r>
+    </w:p>
+    <w:p>
+      <w:pPr>
+        <w:rPr>
+          <w:b/>
+          <w:bCs/>
+          <w:lang w:val="en-US"/>
+        </w:rPr>
+      </w:pPr>
+      <w:r>
+        <w:rPr>
+          <w:b/>
+          <w:bCs/>
+          <w:lang w:val="en-US"/>
+        </w:rPr>
+        <w:drawing>
+          <wp:anchor distT="0" distB="0" distL="114300" distR="114300" simplePos="0" relativeHeight="251709440" behindDoc="0" locked="0" layoutInCell="1" allowOverlap="1" wp14:anchorId="0F31EF39" wp14:editId="4F822823">
+            <wp:simplePos x="0" y="0"/>
+            <wp:positionH relativeFrom="margin">
+              <wp:align>left</wp:align>
+            </wp:positionH>
+            <wp:positionV relativeFrom="paragraph">
+              <wp:posOffset>285559</wp:posOffset>
+            </wp:positionV>
+            <wp:extent cx="5553850" cy="3524742"/>
+            <wp:effectExtent l="0" t="0" r="8890" b="0"/>
+            <wp:wrapTopAndBottom/>
+            <wp:docPr id="22" name="Picture 22"/>
+            <wp:cNvGraphicFramePr>
+              <a:graphicFrameLocks xmlns:a="http://schemas.openxmlformats.org/drawingml/2006/main" noChangeAspect="1"/>
+            </wp:cNvGraphicFramePr>
+            <a:graphic xmlns:a="http://schemas.openxmlformats.org/drawingml/2006/main">
+              <a:graphicData uri="http://schemas.openxmlformats.org/drawingml/2006/picture">
+                <pic:pic xmlns:pic="http://schemas.openxmlformats.org/drawingml/2006/picture">
+                  <pic:nvPicPr>
+                    <pic:cNvPr id="1" name=""/>
+                    <pic:cNvPicPr/>
+                  </pic:nvPicPr>
+                  <pic:blipFill>
+                    <a:blip r:embed="rId30"/>
+                    <a:stretch>
+                      <a:fillRect/>
+                    </a:stretch>
+                  </pic:blipFill>
+                  <pic:spPr>
+                    <a:xfrm>
+                      <a:off x="0" y="0"/>
+                      <a:ext cx="5553850" cy="3524742"/>
+                    </a:xfrm>
+                    <a:prstGeom prst="rect">
+                      <a:avLst/>
+                    </a:prstGeom>
+                  </pic:spPr>
+                </pic:pic>
+              </a:graphicData>
+            </a:graphic>
+          </wp:anchor>
+        </w:drawing>
+      </w:r>
+      <w:r>
+        <w:rPr>
+          <w:lang w:val="en-US"/>
+        </w:rPr>
+        <w:t xml:space="preserve">To change it, just mention in the </w:t>
+      </w:r>
+      <w:r>
+        <w:rPr>
+          <w:b/>
+          <w:bCs/>
+          <w:lang w:val="en-US"/>
+        </w:rPr>
+        <w:t>pod-definition.yml</w:t>
+      </w:r>
+      <w:r>
+        <w:rPr>
+          <w:b/>
+          <w:bCs/>
+          <w:lang w:val="en-US"/>
+        </w:rPr>
         <w:t>.</w:t>
       </w:r>
+    </w:p>
+    <w:p>
+      <w:pPr>
+        <w:rPr>
+          <w:b/>
+          <w:bCs/>
+          <w:lang w:val="en-US"/>
+        </w:rPr>
+      </w:pPr>
+    </w:p>
+    <w:p>
+      <w:pPr>
+        <w:rPr>
+          <w:lang w:val="en-US"/>
+        </w:rPr>
+      </w:pPr>
+      <w:r>
+        <w:rPr>
+          <w:lang w:val="en-US"/>
+        </w:rPr>
+        <w:lastRenderedPageBreak/>
+        <w:t>If a pod tries to exceed CPU usage</w:t>
+      </w:r>
+      <w:r>
+        <w:rPr>
+          <w:lang w:val="en-US"/>
+        </w:rPr>
+        <w:t xml:space="preserve"> limit</w:t>
+      </w:r>
+      <w:r>
+        <w:rPr>
+          <w:lang w:val="en-US"/>
+        </w:rPr>
+        <w:t>, the node gets throttled</w:t>
+      </w:r>
+      <w:r>
+        <w:rPr>
+          <w:lang w:val="en-US"/>
+        </w:rPr>
+        <w:t xml:space="preserve">, but does not allow </w:t>
+      </w:r>
+      <w:r>
+        <w:rPr>
+          <w:lang w:val="en-US"/>
+        </w:rPr>
+        <w:t>excessive memory usage.</w:t>
+      </w:r>
+    </w:p>
+    <w:p>
+      <w:pPr>
+        <w:rPr>
+          <w:lang w:val="en-US"/>
+        </w:rPr>
+      </w:pPr>
+      <w:r>
+        <w:rPr>
+          <w:lang w:val="en-US"/>
+        </w:rPr>
+        <w:t>This is not the case with memory. The pod can exceed its memory limit</w:t>
+      </w:r>
+      <w:r>
+        <w:rPr>
+          <w:lang w:val="en-US"/>
+        </w:rPr>
+        <w:t>, but it constantly uses excessive memory it will get terminated.</w:t>
+      </w:r>
+    </w:p>
+    <w:p>
+      <w:pPr>
+        <w:pStyle w:val="Heading3"/>
+        <w:rPr>
+          <w:lang w:val="en-US"/>
+        </w:rPr>
+      </w:pPr>
+      <w:r>
+        <w:rPr>
+          <w:lang w:val="en-US"/>
+        </w:rPr>
+        <w:t>Limit Range</w:t>
+      </w:r>
+    </w:p>
+    <w:p>
+      <w:pPr>
+        <w:rPr>
+          <w:lang w:val="en-US"/>
+        </w:rPr>
+      </w:pPr>
+      <w:r>
+        <w:rPr>
+          <w:lang w:val="en-US"/>
+        </w:rPr>
+        <w:drawing>
+          <wp:anchor distT="0" distB="0" distL="114300" distR="114300" simplePos="0" relativeHeight="251711488" behindDoc="0" locked="0" layoutInCell="1" allowOverlap="1" wp14:anchorId="36CCC568" wp14:editId="1898A28F">
+            <wp:simplePos x="0" y="0"/>
+            <wp:positionH relativeFrom="margin">
+              <wp:align>center</wp:align>
+            </wp:positionH>
+            <wp:positionV relativeFrom="paragraph">
+              <wp:posOffset>636797</wp:posOffset>
+            </wp:positionV>
+            <wp:extent cx="4851400" cy="2874010"/>
+            <wp:effectExtent l="0" t="0" r="6350" b="2540"/>
+            <wp:wrapTopAndBottom/>
+            <wp:docPr id="25" name="Picture 25"/>
+            <wp:cNvGraphicFramePr>
+              <a:graphicFrameLocks xmlns:a="http://schemas.openxmlformats.org/drawingml/2006/main" noChangeAspect="1"/>
+            </wp:cNvGraphicFramePr>
+            <a:graphic xmlns:a="http://schemas.openxmlformats.org/drawingml/2006/main">
+              <a:graphicData uri="http://schemas.openxmlformats.org/drawingml/2006/picture">
+                <pic:pic xmlns:pic="http://schemas.openxmlformats.org/drawingml/2006/picture">
+                  <pic:nvPicPr>
+                    <pic:cNvPr id="1" name=""/>
+                    <pic:cNvPicPr/>
+                  </pic:nvPicPr>
+                  <pic:blipFill>
+                    <a:blip r:embed="rId31"/>
+                    <a:stretch>
+                      <a:fillRect/>
+                    </a:stretch>
+                  </pic:blipFill>
+                  <pic:spPr>
+                    <a:xfrm>
+                      <a:off x="0" y="0"/>
+                      <a:ext cx="4851400" cy="2874010"/>
+                    </a:xfrm>
+                    <a:prstGeom prst="rect">
+                      <a:avLst/>
+                    </a:prstGeom>
+                  </pic:spPr>
+                </pic:pic>
+              </a:graphicData>
+            </a:graphic>
+            <wp14:sizeRelH relativeFrom="margin">
+              <wp14:pctWidth>0</wp14:pctWidth>
+            </wp14:sizeRelH>
+            <wp14:sizeRelV relativeFrom="margin">
+              <wp14:pctHeight>0</wp14:pctHeight>
+            </wp14:sizeRelV>
+          </wp:anchor>
+        </w:drawing>
+      </w:r>
+      <w:r>
+        <w:rPr>
+          <w:lang w:val="en-US"/>
+        </w:rPr>
+        <w:t>"When a pod is created the containers are assigned a default CPU request of .5 and memory of 256Mi". For the POD to pick up those defaults you must have first set those as default values for request and limit by creating a LimitRange in that namespace.</w:t>
+      </w:r>
       <w:r>
         <w:rPr>
           <w:lang w:val="en-US"/>
@@ -11957,10 +12702,216 @@
     </w:p>
     <w:p>
       <w:pPr>
-        <w:rPr>
-          <w:lang w:val="en-US"/>
-        </w:rPr>
-      </w:pPr>
+        <w:pStyle w:val="Heading4"/>
+        <w:rPr>
+          <w:lang w:val="en-US"/>
+        </w:rPr>
+      </w:pPr>
+      <w:r>
+        <w:rPr>
+          <w:lang w:val="en-US"/>
+        </w:rPr>
+        <w:t>A quick note on editing PODs and Deployments</w:t>
+      </w:r>
+    </w:p>
+    <w:p>
+      <w:pPr>
+        <w:pStyle w:val="Heading5"/>
+        <w:rPr>
+          <w:lang w:val="en-US"/>
+        </w:rPr>
+      </w:pPr>
+      <w:r>
+        <w:rPr>
+          <w:lang w:val="en-US"/>
+        </w:rPr>
+        <w:t>Edit a POD</w:t>
+      </w:r>
+    </w:p>
+    <w:p>
+      <w:pPr>
+        <w:rPr>
+          <w:lang w:val="en-US"/>
+        </w:rPr>
+      </w:pPr>
+      <w:r>
+        <w:rPr>
+          <w:lang w:val="en-US"/>
+        </w:rPr>
+        <w:t>We cannot edit specifications of an existing POD other than the below.</w:t>
+      </w:r>
+    </w:p>
+    <w:p>
+      <w:pPr>
+        <w:pStyle w:val="ListParagraph"/>
+        <w:numPr>
+          <w:ilvl w:val="0"/>
+          <w:numId w:val="39"/>
+        </w:numPr>
+        <w:rPr>
+          <w:lang w:val="en-US"/>
+        </w:rPr>
+      </w:pPr>
+      <w:r>
+        <w:rPr>
+          <w:lang w:val="en-US"/>
+        </w:rPr>
+        <w:t>spec.containers[*].image</w:t>
+      </w:r>
+    </w:p>
+    <w:p>
+      <w:pPr>
+        <w:pStyle w:val="ListParagraph"/>
+        <w:numPr>
+          <w:ilvl w:val="0"/>
+          <w:numId w:val="39"/>
+        </w:numPr>
+        <w:rPr>
+          <w:lang w:val="en-US"/>
+        </w:rPr>
+      </w:pPr>
+      <w:r>
+        <w:rPr>
+          <w:lang w:val="en-US"/>
+        </w:rPr>
+        <w:t>spec.</w:t>
+      </w:r>
+      <w:r>
+        <w:rPr>
+          <w:lang w:val="en-US"/>
+        </w:rPr>
+        <w:t>initC</w:t>
+      </w:r>
+      <w:r>
+        <w:rPr>
+          <w:lang w:val="en-US"/>
+        </w:rPr>
+        <w:t>ontainers[*].image</w:t>
+      </w:r>
+    </w:p>
+    <w:p>
+      <w:pPr>
+        <w:pStyle w:val="ListParagraph"/>
+        <w:numPr>
+          <w:ilvl w:val="0"/>
+          <w:numId w:val="39"/>
+        </w:numPr>
+        <w:rPr>
+          <w:lang w:val="en-US"/>
+        </w:rPr>
+      </w:pPr>
+      <w:r>
+        <w:rPr>
+          <w:lang w:val="en-US"/>
+        </w:rPr>
+        <w:t>spec.</w:t>
+      </w:r>
+      <w:r>
+        <w:rPr>
+          <w:lang w:val="en-US"/>
+        </w:rPr>
+        <w:t>activeDeadlineSeconds</w:t>
+      </w:r>
+    </w:p>
+    <w:p>
+      <w:pPr>
+        <w:pStyle w:val="ListParagraph"/>
+        <w:numPr>
+          <w:ilvl w:val="0"/>
+          <w:numId w:val="39"/>
+        </w:numPr>
+        <w:rPr>
+          <w:lang w:val="en-US"/>
+        </w:rPr>
+      </w:pPr>
+      <w:r>
+        <w:rPr>
+          <w:lang w:val="en-US"/>
+        </w:rPr>
+        <w:t>spec.</w:t>
+      </w:r>
+      <w:r>
+        <w:rPr>
+          <w:lang w:val="en-US"/>
+        </w:rPr>
+        <w:t>tolerations</w:t>
+      </w:r>
+    </w:p>
+    <w:p>
+      <w:pPr>
+        <w:pStyle w:val="ListParagraph"/>
+        <w:ind w:left="360"/>
+        <w:rPr>
+          <w:lang w:val="en-US"/>
+        </w:rPr>
+      </w:pPr>
+    </w:p>
+    <w:p>
+      <w:pPr>
+        <w:pStyle w:val="Heading5"/>
+        <w:rPr>
+          <w:lang w:val="en-US"/>
+        </w:rPr>
+      </w:pPr>
+      <w:r>
+        <w:rPr>
+          <w:lang w:val="en-US"/>
+        </w:rPr>
+        <w:t>Edit Deployments</w:t>
+      </w:r>
+    </w:p>
+    <w:p>
+      <w:pPr>
+        <w:rPr>
+          <w:lang w:val="en-US"/>
+        </w:rPr>
+      </w:pPr>
+      <w:r>
+        <w:rPr>
+          <w:lang w:val="en-US"/>
+        </w:rPr>
+        <w:t xml:space="preserve">With Deployments you can easily edit any field/property of the POD template. Since the pod template is a child of the deployment specification, with every change the deployment will automatically delete and create a new pod with the new changes. </w:t>
+      </w:r>
+      <w:r>
+        <w:rPr>
+          <w:lang w:val="en-US"/>
+        </w:rPr>
+        <w:t>So,</w:t>
+      </w:r>
+      <w:r>
+        <w:rPr>
+          <w:lang w:val="en-US"/>
+        </w:rPr>
+        <w:t xml:space="preserve"> if you are asked to edit a property of a POD part of a deployment you may do that simply by running the command</w:t>
+      </w:r>
+    </w:p>
+    <w:p>
+      <w:pPr>
+        <w:rPr>
+          <w:lang w:val="en-US"/>
+        </w:rPr>
+      </w:pPr>
+      <w:r>
+        <w:rPr>
+          <w:rFonts w:eastAsia="Times New Roman"/>
+          <w:color w:val="555555"/>
+        </w:rPr>
+        <w:t xml:space="preserve">kubectl edit deployment </w:t>
+      </w:r>
+      <w:r>
+        <w:rPr>
+          <w:rFonts w:eastAsia="Times New Roman"/>
+          <w:color w:val="445588"/>
+        </w:rPr>
+        <w:t>my</w:t>
+      </w:r>
+      <w:r>
+        <w:rPr>
+          <w:rFonts w:eastAsia="Times New Roman"/>
+          <w:color w:val="555555"/>
+        </w:rPr>
+        <w:t>-deployment</w:t>
+      </w:r>
       <w:r>
         <w:rPr>
           <w:lang w:val="en-US"/>
@@ -11970,14 +12921,293 @@
     </w:p>
     <w:p>
       <w:pPr>
-        <w:rPr>
-          <w:lang w:val="en-US"/>
-        </w:rPr>
-      </w:pPr>
-    </w:p>
-    <w:p>
-      <w:pPr>
-        <w:pStyle w:val="Heading3"/>
+        <w:pStyle w:val="Heading2"/>
+        <w:rPr>
+          <w:lang w:val="en-US"/>
+        </w:rPr>
+      </w:pPr>
+      <w:r>
+        <w:rPr>
+          <w:lang w:val="en-US"/>
+        </w:rPr>
+        <w:lastRenderedPageBreak/>
+        <w:t>Daemon Sets</w:t>
+      </w:r>
+    </w:p>
+    <w:p>
+      <w:pPr>
+        <w:rPr>
+          <w:lang w:val="en-US"/>
+        </w:rPr>
+      </w:pPr>
+      <w:r>
+        <w:rPr>
+          <w:lang w:val="en-US"/>
+        </w:rPr>
+        <w:t>A DaemonSet ensures that all (or some) Nodes run a copy of a Pod. As nodes are added to the cluster, Pods are added to them. As nodes are removed from the cluster, those Pods are garbage collected. Deleting a DaemonSet will clean up the Pods it created.</w:t>
+      </w:r>
+    </w:p>
+    <w:p>
+      <w:pPr>
+        <w:rPr>
+          <w:lang w:val="en-US"/>
+        </w:rPr>
+      </w:pPr>
+      <w:r>
+        <w:rPr>
+          <w:lang w:val="en-US"/>
+        </w:rPr>
+        <w:t>Some typical uses of a DaemonSet are:</w:t>
+      </w:r>
+    </w:p>
+    <w:p>
+      <w:pPr>
+        <w:pStyle w:val="ListParagraph"/>
+        <w:numPr>
+          <w:ilvl w:val="0"/>
+          <w:numId w:val="40"/>
+        </w:numPr>
+        <w:rPr>
+          <w:lang w:val="en-US"/>
+        </w:rPr>
+      </w:pPr>
+      <w:r>
+        <w:rPr>
+          <w:lang w:val="en-US"/>
+        </w:rPr>
+        <w:t>running a cluster storage daemon on every node</w:t>
+      </w:r>
+    </w:p>
+    <w:p>
+      <w:pPr>
+        <w:pStyle w:val="ListParagraph"/>
+        <w:numPr>
+          <w:ilvl w:val="0"/>
+          <w:numId w:val="40"/>
+        </w:numPr>
+        <w:rPr>
+          <w:lang w:val="en-US"/>
+        </w:rPr>
+      </w:pPr>
+      <w:r>
+        <w:rPr>
+          <w:lang w:val="en-US"/>
+        </w:rPr>
+        <w:t>running a logs collection daemon on every node</w:t>
+      </w:r>
+    </w:p>
+    <w:p>
+      <w:pPr>
+        <w:pStyle w:val="ListParagraph"/>
+        <w:numPr>
+          <w:ilvl w:val="0"/>
+          <w:numId w:val="40"/>
+        </w:numPr>
+        <w:rPr>
+          <w:lang w:val="en-US"/>
+        </w:rPr>
+      </w:pPr>
+      <w:r>
+        <w:rPr>
+          <w:lang w:val="en-US"/>
+        </w:rPr>
+        <w:t>running a node monitoring daemon on every node</w:t>
+      </w:r>
+    </w:p>
+    <w:p>
+      <w:pPr>
+        <w:rPr>
+          <w:lang w:val="en-US"/>
+        </w:rPr>
+      </w:pPr>
+      <w:r>
+        <w:rPr>
+          <w:lang w:val="en-US"/>
+        </w:rPr>
+        <w:drawing>
+          <wp:anchor distT="0" distB="0" distL="114300" distR="114300" simplePos="0" relativeHeight="251713536" behindDoc="0" locked="0" layoutInCell="1" allowOverlap="1" wp14:anchorId="4AD3459B" wp14:editId="008B1105">
+            <wp:simplePos x="0" y="0"/>
+            <wp:positionH relativeFrom="margin">
+              <wp:align>right</wp:align>
+            </wp:positionH>
+            <wp:positionV relativeFrom="paragraph">
+              <wp:posOffset>245745</wp:posOffset>
+            </wp:positionV>
+            <wp:extent cx="5731510" cy="1386205"/>
+            <wp:effectExtent l="0" t="0" r="2540" b="4445"/>
+            <wp:wrapTopAndBottom/>
+            <wp:docPr id="26" name="Picture 26"/>
+            <wp:cNvGraphicFramePr>
+              <a:graphicFrameLocks xmlns:a="http://schemas.openxmlformats.org/drawingml/2006/main" noChangeAspect="1"/>
+            </wp:cNvGraphicFramePr>
+            <a:graphic xmlns:a="http://schemas.openxmlformats.org/drawingml/2006/main">
+              <a:graphicData uri="http://schemas.openxmlformats.org/drawingml/2006/picture">
+                <pic:pic xmlns:pic="http://schemas.openxmlformats.org/drawingml/2006/picture">
+                  <pic:nvPicPr>
+                    <pic:cNvPr id="1" name=""/>
+                    <pic:cNvPicPr/>
+                  </pic:nvPicPr>
+                  <pic:blipFill>
+                    <a:blip r:embed="rId32"/>
+                    <a:stretch>
+                      <a:fillRect/>
+                    </a:stretch>
+                  </pic:blipFill>
+                  <pic:spPr>
+                    <a:xfrm>
+                      <a:off x="0" y="0"/>
+                      <a:ext cx="5731510" cy="1386205"/>
+                    </a:xfrm>
+                    <a:prstGeom prst="rect">
+                      <a:avLst/>
+                    </a:prstGeom>
+                  </pic:spPr>
+                </pic:pic>
+              </a:graphicData>
+            </a:graphic>
+          </wp:anchor>
+        </w:drawing>
+      </w:r>
+      <w:r>
+        <w:rPr>
+          <w:lang w:val="en-US"/>
+        </w:rPr>
+        <w:t>It uses NodeAffinity to schedule pods on nodes.</w:t>
+      </w:r>
+    </w:p>
+    <w:p>
+      <w:pPr>
+        <w:rPr>
+          <w:lang w:val="en-US"/>
+        </w:rPr>
+      </w:pPr>
+      <w:r>
+        <w:rPr>
+          <w:lang w:val="en-US"/>
+        </w:rPr>
+        <w:drawing>
+          <wp:anchor distT="0" distB="0" distL="114300" distR="114300" simplePos="0" relativeHeight="251715584" behindDoc="0" locked="0" layoutInCell="1" allowOverlap="1" wp14:anchorId="2AF8DAEB" wp14:editId="6AA0667D">
+            <wp:simplePos x="0" y="0"/>
+            <wp:positionH relativeFrom="margin">
+              <wp:align>left</wp:align>
+            </wp:positionH>
+            <wp:positionV relativeFrom="paragraph">
+              <wp:posOffset>1550670</wp:posOffset>
+            </wp:positionV>
+            <wp:extent cx="3594100" cy="3419475"/>
+            <wp:effectExtent l="0" t="0" r="6350" b="0"/>
+            <wp:wrapTopAndBottom/>
+            <wp:docPr id="27" name="Picture 27"/>
+            <wp:cNvGraphicFramePr>
+              <a:graphicFrameLocks xmlns:a="http://schemas.openxmlformats.org/drawingml/2006/main" noChangeAspect="1"/>
+            </wp:cNvGraphicFramePr>
+            <a:graphic xmlns:a="http://schemas.openxmlformats.org/drawingml/2006/main">
+              <a:graphicData uri="http://schemas.openxmlformats.org/drawingml/2006/picture">
+                <pic:pic xmlns:pic="http://schemas.openxmlformats.org/drawingml/2006/picture">
+                  <pic:nvPicPr>
+                    <pic:cNvPr id="1" name=""/>
+                    <pic:cNvPicPr/>
+                  </pic:nvPicPr>
+                  <pic:blipFill>
+                    <a:blip r:embed="rId33"/>
+                    <a:stretch>
+                      <a:fillRect/>
+                    </a:stretch>
+                  </pic:blipFill>
+                  <pic:spPr>
+                    <a:xfrm>
+                      <a:off x="0" y="0"/>
+                      <a:ext cx="3633657" cy="3456797"/>
+                    </a:xfrm>
+                    <a:prstGeom prst="rect">
+                      <a:avLst/>
+                    </a:prstGeom>
+                  </pic:spPr>
+                </pic:pic>
+              </a:graphicData>
+            </a:graphic>
+            <wp14:sizeRelH relativeFrom="margin">
+              <wp14:pctWidth>0</wp14:pctWidth>
+            </wp14:sizeRelH>
+            <wp14:sizeRelV relativeFrom="margin">
+              <wp14:pctHeight>0</wp14:pctHeight>
+            </wp14:sizeRelV>
+          </wp:anchor>
+        </w:drawing>
+      </w:r>
+    </w:p>
+    <w:p>
+      <w:pPr>
+        <w:rPr>
+          <w:lang w:val="en-US"/>
+        </w:rPr>
+      </w:pPr>
+    </w:p>
+    <w:p>
+      <w:pPr>
+        <w:rPr>
+          <w:lang w:val="en-US"/>
+        </w:rPr>
+      </w:pPr>
+      <w:r>
+        <w:rPr>
+          <w:lang w:val="en-US"/>
+        </w:rPr>
+        <w:t xml:space="preserve"> </w:t>
+      </w:r>
+      <w:r>
+        <w:rPr>
+          <w:lang w:val="en-US"/>
+        </w:rPr>
+        <w:t>Commands:</w:t>
+      </w:r>
+    </w:p>
+    <w:p>
+      <w:r>
+        <w:rPr>
+          <w:lang w:val="en-US"/>
+        </w:rPr>
+        <w:t xml:space="preserve">To get daemon sets: </w:t>
+      </w:r>
+      <w:r>
+        <w:t xml:space="preserve">kubectl </w:t>
+      </w:r>
+      <w:r>
+        <w:rPr>
+          <w:color w:val="445588"/>
+        </w:rPr>
+        <w:t>get</w:t>
+      </w:r>
+      <w:r>
+        <w:t xml:space="preserve"> daemonsets</w:t>
+      </w:r>
+      <w:r>
+        <w:br/>
+        <w:t xml:space="preserve">To describe daemonsets: </w:t>
+      </w:r>
+      <w:r>
+        <w:rPr>
+          <w:rFonts w:eastAsia="Times New Roman"/>
+          <w:color w:val="555555"/>
+        </w:rPr>
+        <w:t>kubectl describe daemonsets monitoring-daemon</w:t>
+      </w:r>
+    </w:p>
+    <w:p>
+      <w:pPr>
+        <w:rPr>
+          <w:lang w:val="en-US"/>
+        </w:rPr>
+      </w:pPr>
+      <w:r>
+        <w:rPr>
+          <w:lang w:val="en-US"/>
+        </w:rPr>
+        <w:br w:type="page"/>
+      </w:r>
+    </w:p>
+    <w:p>
+      <w:pPr>
         <w:rPr>
           <w:lang w:val="en-US"/>
         </w:rPr>
@@ -11990,14 +13220,21 @@
           <w:lang w:val="en-US"/>
         </w:rPr>
       </w:pPr>
-      <w:bookmarkStart w:id="20" w:name="_Toc55663767"/>
+      <w:bookmarkStart w:id="22" w:name="_Toc55750553"/>
       <w:r>
         <w:rPr>
           <w:lang w:val="en-US"/>
         </w:rPr>
         <w:t>Logging &amp; Monitoring</w:t>
       </w:r>
-      <w:bookmarkEnd w:id="20"/>
+      <w:bookmarkEnd w:id="22"/>
+    </w:p>
+    <w:p>
+      <w:pPr>
+        <w:rPr>
+          <w:lang w:val="en-US"/>
+        </w:rPr>
+      </w:pPr>
     </w:p>
     <w:p>
       <w:pPr>
@@ -12006,14 +13243,14 @@
           <w:lang w:val="en-US"/>
         </w:rPr>
       </w:pPr>
-      <w:bookmarkStart w:id="21" w:name="_Toc55663768"/>
+      <w:bookmarkStart w:id="23" w:name="_Toc55750554"/>
       <w:r>
         <w:rPr>
           <w:lang w:val="en-US"/>
         </w:rPr>
         <w:t>Application Lifecycle Management</w:t>
       </w:r>
-      <w:bookmarkEnd w:id="21"/>
+      <w:bookmarkEnd w:id="23"/>
     </w:p>
     <w:p>
       <w:pPr>
@@ -12022,14 +13259,14 @@
           <w:lang w:val="en-US"/>
         </w:rPr>
       </w:pPr>
-      <w:bookmarkStart w:id="22" w:name="_Toc55663769"/>
+      <w:bookmarkStart w:id="24" w:name="_Toc55750555"/>
       <w:r>
         <w:rPr>
           <w:lang w:val="en-US"/>
         </w:rPr>
         <w:t>Cluster Maintenance</w:t>
       </w:r>
-      <w:bookmarkEnd w:id="22"/>
+      <w:bookmarkEnd w:id="24"/>
     </w:p>
     <w:p>
       <w:pPr>
@@ -12038,14 +13275,14 @@
           <w:lang w:val="en-US"/>
         </w:rPr>
       </w:pPr>
-      <w:bookmarkStart w:id="23" w:name="_Toc55663770"/>
+      <w:bookmarkStart w:id="25" w:name="_Toc55750556"/>
       <w:r>
         <w:rPr>
           <w:lang w:val="en-US"/>
         </w:rPr>
         <w:t>Security</w:t>
       </w:r>
-      <w:bookmarkEnd w:id="23"/>
+      <w:bookmarkEnd w:id="25"/>
     </w:p>
     <w:p>
       <w:pPr>
@@ -12054,14 +13291,14 @@
           <w:lang w:val="en-US"/>
         </w:rPr>
       </w:pPr>
-      <w:bookmarkStart w:id="24" w:name="_Toc55663771"/>
+      <w:bookmarkStart w:id="26" w:name="_Toc55750557"/>
       <w:r>
         <w:rPr>
           <w:lang w:val="en-US"/>
         </w:rPr>
         <w:t>Storage</w:t>
       </w:r>
-      <w:bookmarkEnd w:id="24"/>
+      <w:bookmarkEnd w:id="26"/>
     </w:p>
     <w:p>
       <w:pPr>
@@ -12070,14 +13307,14 @@
           <w:lang w:val="en-US"/>
         </w:rPr>
       </w:pPr>
-      <w:bookmarkStart w:id="25" w:name="_Toc55663772"/>
+      <w:bookmarkStart w:id="27" w:name="_Toc55750558"/>
       <w:r>
         <w:rPr>
           <w:lang w:val="en-US"/>
         </w:rPr>
         <w:t>Networking</w:t>
       </w:r>
-      <w:bookmarkEnd w:id="25"/>
+      <w:bookmarkEnd w:id="27"/>
     </w:p>
     <w:p>
       <w:pPr>
@@ -12086,14 +13323,14 @@
           <w:lang w:val="en-US"/>
         </w:rPr>
       </w:pPr>
-      <w:bookmarkStart w:id="26" w:name="_Toc55663773"/>
+      <w:bookmarkStart w:id="28" w:name="_Toc55750559"/>
       <w:r>
         <w:rPr>
           <w:lang w:val="en-US"/>
         </w:rPr>
         <w:t>Design and Install a Kubernetes Cluster</w:t>
       </w:r>
-      <w:bookmarkEnd w:id="26"/>
+      <w:bookmarkEnd w:id="28"/>
     </w:p>
     <w:p>
       <w:pPr>
@@ -12102,14 +13339,14 @@
           <w:lang w:val="en-US"/>
         </w:rPr>
       </w:pPr>
-      <w:bookmarkStart w:id="27" w:name="_Toc55663774"/>
+      <w:bookmarkStart w:id="29" w:name="_Toc55750560"/>
       <w:r>
         <w:rPr>
           <w:lang w:val="en-US"/>
         </w:rPr>
         <w:t>Install “Kubernetes the kubeadm way”</w:t>
       </w:r>
-      <w:bookmarkEnd w:id="27"/>
+      <w:bookmarkEnd w:id="29"/>
     </w:p>
     <w:p>
       <w:pPr>
@@ -12118,14 +13355,14 @@
           <w:lang w:val="en-US"/>
         </w:rPr>
       </w:pPr>
-      <w:bookmarkStart w:id="28" w:name="_Toc55663775"/>
+      <w:bookmarkStart w:id="30" w:name="_Toc55750561"/>
       <w:r>
         <w:rPr>
           <w:lang w:val="en-US"/>
         </w:rPr>
         <w:t>End to End Tests on a Kubernetes Cluster</w:t>
       </w:r>
-      <w:bookmarkEnd w:id="28"/>
+      <w:bookmarkEnd w:id="30"/>
     </w:p>
     <w:p>
       <w:pPr>
@@ -12134,14 +13371,14 @@
           <w:lang w:val="en-US"/>
         </w:rPr>
       </w:pPr>
-      <w:bookmarkStart w:id="29" w:name="_Toc55663776"/>
+      <w:bookmarkStart w:id="31" w:name="_Toc55750562"/>
       <w:r>
         <w:rPr>
           <w:lang w:val="en-US"/>
         </w:rPr>
         <w:t>Troubleshooting</w:t>
       </w:r>
-      <w:bookmarkEnd w:id="29"/>
+      <w:bookmarkEnd w:id="31"/>
     </w:p>
     <w:p>
       <w:pPr>
@@ -12150,14 +13387,14 @@
           <w:lang w:val="en-US"/>
         </w:rPr>
       </w:pPr>
-      <w:bookmarkStart w:id="30" w:name="_Toc55663777"/>
+      <w:bookmarkStart w:id="32" w:name="_Toc55750563"/>
       <w:r>
         <w:rPr>
           <w:lang w:val="en-US"/>
         </w:rPr>
         <w:t>Other Topics</w:t>
       </w:r>
-      <w:bookmarkEnd w:id="30"/>
+      <w:bookmarkEnd w:id="32"/>
     </w:p>
     <w:p>
       <w:pPr>
@@ -12166,14 +13403,14 @@
           <w:lang w:val="en-US"/>
         </w:rPr>
       </w:pPr>
-      <w:bookmarkStart w:id="31" w:name="_Toc55663778"/>
+      <w:bookmarkStart w:id="33" w:name="_Toc55750564"/>
       <w:r>
         <w:rPr>
           <w:lang w:val="en-US"/>
         </w:rPr>
         <w:t>Lightning Labs</w:t>
       </w:r>
-      <w:bookmarkEnd w:id="31"/>
+      <w:bookmarkEnd w:id="33"/>
     </w:p>
     <w:p>
       <w:pPr>
@@ -12182,14 +13419,14 @@
           <w:lang w:val="en-US"/>
         </w:rPr>
       </w:pPr>
-      <w:bookmarkStart w:id="32" w:name="_Toc55663779"/>
+      <w:bookmarkStart w:id="34" w:name="_Toc55750565"/>
       <w:r>
         <w:rPr>
           <w:lang w:val="en-US"/>
         </w:rPr>
         <w:t>Mock Exams</w:t>
       </w:r>
-      <w:bookmarkEnd w:id="32"/>
+      <w:bookmarkEnd w:id="34"/>
     </w:p>
     <w:p>
       <w:pPr>
@@ -12218,6 +13455,119 @@
 <file path=word/numbering.xml><?xml version="1.0" encoding="utf-8"?>
 <w:numbering xmlns:wpc="http://schemas.microsoft.com/office/word/2010/wordprocessingCanvas" xmlns:cx="http://schemas.microsoft.com/office/drawing/2014/chartex" xmlns:cx1="http://schemas.microsoft.com/office/drawing/2015/9/8/chartex" xmlns:cx2="http://schemas.microsoft.com/office/drawing/2015/10/21/chartex" xmlns:cx3="http://schemas.microsoft.com/office/drawing/2016/5/9/chartex" xmlns:cx4="http://schemas.microsoft.com/office/drawing/2016/5/10/chartex" xmlns:cx5="http://schemas.microsoft.com/office/drawing/2016/5/11/chartex" xmlns:cx6="http://schemas.microsoft.com/office/drawing/2016/5/12/chartex" xmlns:cx7="http://schemas.microsoft.com/office/drawing/2016/5/13/chartex" xmlns:cx8="http://schemas.microsoft.com/office/drawing/2016/5/14/chartex" xmlns:mc="http://schemas.openxmlformats.org/markup-compatibility/2006" xmlns:aink="http://schemas.microsoft.com/office/drawing/2016/ink" xmlns:am3d="http://schemas.microsoft.com/office/drawing/2017/model3d" xmlns:o="urn:schemas-microsoft-com:office:office" xmlns:r="http://schemas.openxmlformats.org/officeDocument/2006/relationships" xmlns:m="http://schemas.openxmlformats.org/officeDocument/2006/math" xmlns:v="urn:schemas-microsoft-com:vml" xmlns:wp14="http://schemas.microsoft.com/office/word/2010/wordprocessingDrawing" xmlns:wp="http://schemas.openxmlformats.org/drawingml/2006/wordprocessingDrawing" xmlns:w10="urn:schemas-microsoft-com:office:word" xmlns:w="http://schemas.openxmlformats.org/wordprocessingml/2006/main" xmlns:w14="http://schemas.microsoft.com/office/word/2010/wordml" xmlns:w15="http://schemas.microsoft.com/office/word/2012/wordml" xmlns:w16cex="http://schemas.microsoft.com/office/word/2018/wordml/cex" xmlns:w16cid="http://schemas.microsoft.com/office/word/2016/wordml/cid" xmlns:w16="http://schemas.microsoft.com/office/word/2018/wordml" xmlns:w16se="http://schemas.microsoft.com/office/word/2015/wordml/symex" xmlns:wpg="http://schemas.microsoft.com/office/word/2010/wordprocessingGroup" xmlns:wpi="http://schemas.microsoft.com/office/word/2010/wordprocessingInk" xmlns:wne="http://schemas.microsoft.com/office/word/2006/wordml" xmlns:wps="http://schemas.microsoft.com/office/word/2010/wordprocessingShape" mc:Ignorable="w14 w15 w16se w16cid w16 w16cex wp14">
   <w:abstractNum w:abstractNumId="0" w15:restartNumberingAfterBreak="0">
+    <w:nsid w:val="0530355F"/>
+    <w:multiLevelType w:val="hybridMultilevel"/>
+    <w:tmpl w:val="76504690"/>
+    <w:lvl w:ilvl="0" w:tplc="40090001">
+      <w:start w:val="1"/>
+      <w:numFmt w:val="bullet"/>
+      <w:lvlText w:val=""/>
+      <w:lvlJc w:val="left"/>
+      <w:pPr>
+        <w:ind w:left="720" w:hanging="360"/>
+      </w:pPr>
+      <w:rPr>
+        <w:rFonts w:ascii="Symbol" w:hAnsi="Symbol" w:hint="default"/>
+      </w:rPr>
+    </w:lvl>
+    <w:lvl w:ilvl="1" w:tplc="40090003" w:tentative="1">
+      <w:start w:val="1"/>
+      <w:numFmt w:val="bullet"/>
+      <w:lvlText w:val="o"/>
+      <w:lvlJc w:val="left"/>
+      <w:pPr>
+        <w:ind w:left="1440" w:hanging="360"/>
+      </w:pPr>
+      <w:rPr>
+        <w:rFonts w:ascii="Courier New" w:hAnsi="Courier New" w:cs="Courier New" w:hint="default"/>
+      </w:rPr>
+    </w:lvl>
+    <w:lvl w:ilvl="2" w:tplc="40090005" w:tentative="1">
+      <w:start w:val="1"/>
+      <w:numFmt w:val="bullet"/>
+      <w:lvlText w:val=""/>
+      <w:lvlJc w:val="left"/>
+      <w:pPr>
+        <w:ind w:left="2160" w:hanging="360"/>
+      </w:pPr>
+      <w:rPr>
+        <w:rFonts w:ascii="Wingdings" w:hAnsi="Wingdings" w:hint="default"/>
+      </w:rPr>
+    </w:lvl>
+    <w:lvl w:ilvl="3" w:tplc="40090001" w:tentative="1">
+      <w:start w:val="1"/>
+      <w:numFmt w:val="bullet"/>
+      <w:lvlText w:val=""/>
+      <w:lvlJc w:val="left"/>
+      <w:pPr>
+        <w:ind w:left="2880" w:hanging="360"/>
+      </w:pPr>
+      <w:rPr>
+        <w:rFonts w:ascii="Symbol" w:hAnsi="Symbol" w:hint="default"/>
+      </w:rPr>
+    </w:lvl>
+    <w:lvl w:ilvl="4" w:tplc="40090003" w:tentative="1">
+      <w:start w:val="1"/>
+      <w:numFmt w:val="bullet"/>
+      <w:lvlText w:val="o"/>
+      <w:lvlJc w:val="left"/>
+      <w:pPr>
+        <w:ind w:left="3600" w:hanging="360"/>
+      </w:pPr>
+      <w:rPr>
+        <w:rFonts w:ascii="Courier New" w:hAnsi="Courier New" w:cs="Courier New" w:hint="default"/>
+      </w:rPr>
+    </w:lvl>
+    <w:lvl w:ilvl="5" w:tplc="40090005" w:tentative="1">
+      <w:start w:val="1"/>
+      <w:numFmt w:val="bullet"/>
+      <w:lvlText w:val=""/>
+      <w:lvlJc w:val="left"/>
+      <w:pPr>
+        <w:ind w:left="4320" w:hanging="360"/>
+      </w:pPr>
+      <w:rPr>
+        <w:rFonts w:ascii="Wingdings" w:hAnsi="Wingdings" w:hint="default"/>
+      </w:rPr>
+    </w:lvl>
+    <w:lvl w:ilvl="6" w:tplc="40090001" w:tentative="1">
+      <w:start w:val="1"/>
+      <w:numFmt w:val="bullet"/>
+      <w:lvlText w:val=""/>
+      <w:lvlJc w:val="left"/>
+      <w:pPr>
+        <w:ind w:left="5040" w:hanging="360"/>
+      </w:pPr>
+      <w:rPr>
+        <w:rFonts w:ascii="Symbol" w:hAnsi="Symbol" w:hint="default"/>
+      </w:rPr>
+    </w:lvl>
+    <w:lvl w:ilvl="7" w:tplc="40090003" w:tentative="1">
+      <w:start w:val="1"/>
+      <w:numFmt w:val="bullet"/>
+      <w:lvlText w:val="o"/>
+      <w:lvlJc w:val="left"/>
+      <w:pPr>
+        <w:ind w:left="5760" w:hanging="360"/>
+      </w:pPr>
+      <w:rPr>
+        <w:rFonts w:ascii="Courier New" w:hAnsi="Courier New" w:cs="Courier New" w:hint="default"/>
+      </w:rPr>
+    </w:lvl>
+    <w:lvl w:ilvl="8" w:tplc="40090005" w:tentative="1">
+      <w:start w:val="1"/>
+      <w:numFmt w:val="bullet"/>
+      <w:lvlText w:val=""/>
+      <w:lvlJc w:val="left"/>
+      <w:pPr>
+        <w:ind w:left="6480" w:hanging="360"/>
+      </w:pPr>
+      <w:rPr>
+        <w:rFonts w:ascii="Wingdings" w:hAnsi="Wingdings" w:hint="default"/>
+      </w:rPr>
+    </w:lvl>
+  </w:abstractNum>
+  <w:abstractNum w:abstractNumId="1" w15:restartNumberingAfterBreak="0">
     <w:nsid w:val="0CEB509E"/>
     <w:multiLevelType w:val="hybridMultilevel"/>
     <w:tmpl w:val="BB8A27AE"/>
@@ -12306,7 +13656,7 @@
       </w:pPr>
     </w:lvl>
   </w:abstractNum>
-  <w:abstractNum w:abstractNumId="1" w15:restartNumberingAfterBreak="0">
+  <w:abstractNum w:abstractNumId="2" w15:restartNumberingAfterBreak="0">
     <w:nsid w:val="10DD25C5"/>
     <w:multiLevelType w:val="hybridMultilevel"/>
     <w:tmpl w:val="97FACD3E"/>
@@ -12395,7 +13745,7 @@
       </w:pPr>
     </w:lvl>
   </w:abstractNum>
-  <w:abstractNum w:abstractNumId="2" w15:restartNumberingAfterBreak="0">
+  <w:abstractNum w:abstractNumId="3" w15:restartNumberingAfterBreak="0">
     <w:nsid w:val="120D395F"/>
     <w:multiLevelType w:val="hybridMultilevel"/>
     <w:tmpl w:val="55C24384"/>
@@ -12481,7 +13831,7 @@
       </w:pPr>
     </w:lvl>
   </w:abstractNum>
-  <w:abstractNum w:abstractNumId="3" w15:restartNumberingAfterBreak="0">
+  <w:abstractNum w:abstractNumId="4" w15:restartNumberingAfterBreak="0">
     <w:nsid w:val="12D35A3E"/>
     <w:multiLevelType w:val="hybridMultilevel"/>
     <w:tmpl w:val="A6F6CC0E"/>
@@ -12567,7 +13917,7 @@
       </w:pPr>
     </w:lvl>
   </w:abstractNum>
-  <w:abstractNum w:abstractNumId="4" w15:restartNumberingAfterBreak="0">
+  <w:abstractNum w:abstractNumId="5" w15:restartNumberingAfterBreak="0">
     <w:nsid w:val="19B8577B"/>
     <w:multiLevelType w:val="hybridMultilevel"/>
     <w:tmpl w:val="949E14F8"/>
@@ -12653,7 +14003,7 @@
       </w:pPr>
     </w:lvl>
   </w:abstractNum>
-  <w:abstractNum w:abstractNumId="5" w15:restartNumberingAfterBreak="0">
+  <w:abstractNum w:abstractNumId="6" w15:restartNumberingAfterBreak="0">
     <w:nsid w:val="1E457A3D"/>
     <w:multiLevelType w:val="hybridMultilevel"/>
     <w:tmpl w:val="7F0A3594"/>
@@ -12766,7 +14116,7 @@
       </w:rPr>
     </w:lvl>
   </w:abstractNum>
-  <w:abstractNum w:abstractNumId="6" w15:restartNumberingAfterBreak="0">
+  <w:abstractNum w:abstractNumId="7" w15:restartNumberingAfterBreak="0">
     <w:nsid w:val="1F820750"/>
     <w:multiLevelType w:val="hybridMultilevel"/>
     <w:tmpl w:val="EC6CB2D2"/>
@@ -12855,7 +14205,7 @@
       </w:pPr>
     </w:lvl>
   </w:abstractNum>
-  <w:abstractNum w:abstractNumId="7" w15:restartNumberingAfterBreak="0">
+  <w:abstractNum w:abstractNumId="8" w15:restartNumberingAfterBreak="0">
     <w:nsid w:val="266B1FCC"/>
     <w:multiLevelType w:val="hybridMultilevel"/>
     <w:tmpl w:val="0A908ED2"/>
@@ -12968,7 +14318,7 @@
       </w:rPr>
     </w:lvl>
   </w:abstractNum>
-  <w:abstractNum w:abstractNumId="8" w15:restartNumberingAfterBreak="0">
+  <w:abstractNum w:abstractNumId="9" w15:restartNumberingAfterBreak="0">
     <w:nsid w:val="27687430"/>
     <w:multiLevelType w:val="hybridMultilevel"/>
     <w:tmpl w:val="8E468AB2"/>
@@ -13057,7 +14407,7 @@
       </w:pPr>
     </w:lvl>
   </w:abstractNum>
-  <w:abstractNum w:abstractNumId="9" w15:restartNumberingAfterBreak="0">
+  <w:abstractNum w:abstractNumId="10" w15:restartNumberingAfterBreak="0">
     <w:nsid w:val="27F33D09"/>
     <w:multiLevelType w:val="hybridMultilevel"/>
     <w:tmpl w:val="6A8E47AA"/>
@@ -13146,7 +14496,7 @@
       </w:pPr>
     </w:lvl>
   </w:abstractNum>
-  <w:abstractNum w:abstractNumId="10" w15:restartNumberingAfterBreak="0">
+  <w:abstractNum w:abstractNumId="11" w15:restartNumberingAfterBreak="0">
     <w:nsid w:val="28087114"/>
     <w:multiLevelType w:val="hybridMultilevel"/>
     <w:tmpl w:val="BA90B0C0"/>
@@ -13232,7 +14582,7 @@
       </w:pPr>
     </w:lvl>
   </w:abstractNum>
-  <w:abstractNum w:abstractNumId="11" w15:restartNumberingAfterBreak="0">
+  <w:abstractNum w:abstractNumId="12" w15:restartNumberingAfterBreak="0">
     <w:nsid w:val="2AEE25F7"/>
     <w:multiLevelType w:val="hybridMultilevel"/>
     <w:tmpl w:val="BB761A00"/>
@@ -13318,7 +14668,7 @@
       </w:pPr>
     </w:lvl>
   </w:abstractNum>
-  <w:abstractNum w:abstractNumId="12" w15:restartNumberingAfterBreak="0">
+  <w:abstractNum w:abstractNumId="13" w15:restartNumberingAfterBreak="0">
     <w:nsid w:val="2FDB15B8"/>
     <w:multiLevelType w:val="hybridMultilevel"/>
     <w:tmpl w:val="DAB86CC4"/>
@@ -13404,7 +14754,7 @@
       </w:pPr>
     </w:lvl>
   </w:abstractNum>
-  <w:abstractNum w:abstractNumId="13" w15:restartNumberingAfterBreak="0">
+  <w:abstractNum w:abstractNumId="14" w15:restartNumberingAfterBreak="0">
     <w:nsid w:val="31583072"/>
     <w:multiLevelType w:val="hybridMultilevel"/>
     <w:tmpl w:val="6D9A4966"/>
@@ -13490,7 +14840,7 @@
       </w:pPr>
     </w:lvl>
   </w:abstractNum>
-  <w:abstractNum w:abstractNumId="14" w15:restartNumberingAfterBreak="0">
+  <w:abstractNum w:abstractNumId="15" w15:restartNumberingAfterBreak="0">
     <w:nsid w:val="36081836"/>
     <w:multiLevelType w:val="hybridMultilevel"/>
     <w:tmpl w:val="03B6CE2E"/>
@@ -13576,7 +14926,7 @@
       </w:pPr>
     </w:lvl>
   </w:abstractNum>
-  <w:abstractNum w:abstractNumId="15" w15:restartNumberingAfterBreak="0">
+  <w:abstractNum w:abstractNumId="16" w15:restartNumberingAfterBreak="0">
     <w:nsid w:val="36A80BDA"/>
     <w:multiLevelType w:val="hybridMultilevel"/>
     <w:tmpl w:val="A26C865A"/>
@@ -13662,7 +15012,7 @@
       </w:pPr>
     </w:lvl>
   </w:abstractNum>
-  <w:abstractNum w:abstractNumId="16" w15:restartNumberingAfterBreak="0">
+  <w:abstractNum w:abstractNumId="17" w15:restartNumberingAfterBreak="0">
     <w:nsid w:val="36C60D08"/>
     <w:multiLevelType w:val="hybridMultilevel"/>
     <w:tmpl w:val="60B0D59A"/>
@@ -13775,7 +15125,7 @@
       </w:rPr>
     </w:lvl>
   </w:abstractNum>
-  <w:abstractNum w:abstractNumId="17" w15:restartNumberingAfterBreak="0">
+  <w:abstractNum w:abstractNumId="18" w15:restartNumberingAfterBreak="0">
     <w:nsid w:val="3B63725D"/>
     <w:multiLevelType w:val="hybridMultilevel"/>
     <w:tmpl w:val="5FA6EC8C"/>
@@ -13861,7 +15211,7 @@
       </w:pPr>
     </w:lvl>
   </w:abstractNum>
-  <w:abstractNum w:abstractNumId="18" w15:restartNumberingAfterBreak="0">
+  <w:abstractNum w:abstractNumId="19" w15:restartNumberingAfterBreak="0">
     <w:nsid w:val="3E1E4A06"/>
     <w:multiLevelType w:val="hybridMultilevel"/>
     <w:tmpl w:val="3424C80E"/>
@@ -13974,7 +15324,7 @@
       </w:rPr>
     </w:lvl>
   </w:abstractNum>
-  <w:abstractNum w:abstractNumId="19" w15:restartNumberingAfterBreak="0">
+  <w:abstractNum w:abstractNumId="20" w15:restartNumberingAfterBreak="0">
     <w:nsid w:val="3EB03020"/>
     <w:multiLevelType w:val="hybridMultilevel"/>
     <w:tmpl w:val="FB688350"/>
@@ -14060,7 +15410,7 @@
       </w:pPr>
     </w:lvl>
   </w:abstractNum>
-  <w:abstractNum w:abstractNumId="20" w15:restartNumberingAfterBreak="0">
+  <w:abstractNum w:abstractNumId="21" w15:restartNumberingAfterBreak="0">
     <w:nsid w:val="40011E4E"/>
     <w:multiLevelType w:val="hybridMultilevel"/>
     <w:tmpl w:val="83245C3E"/>
@@ -14173,7 +15523,7 @@
       </w:rPr>
     </w:lvl>
   </w:abstractNum>
-  <w:abstractNum w:abstractNumId="21" w15:restartNumberingAfterBreak="0">
+  <w:abstractNum w:abstractNumId="22" w15:restartNumberingAfterBreak="0">
     <w:nsid w:val="420F709E"/>
     <w:multiLevelType w:val="hybridMultilevel"/>
     <w:tmpl w:val="6414EDAA"/>
@@ -14259,7 +15609,7 @@
       </w:pPr>
     </w:lvl>
   </w:abstractNum>
-  <w:abstractNum w:abstractNumId="22" w15:restartNumberingAfterBreak="0">
+  <w:abstractNum w:abstractNumId="23" w15:restartNumberingAfterBreak="0">
     <w:nsid w:val="43AF42BB"/>
     <w:multiLevelType w:val="hybridMultilevel"/>
     <w:tmpl w:val="8CFE8D3A"/>
@@ -14372,7 +15722,7 @@
       </w:rPr>
     </w:lvl>
   </w:abstractNum>
-  <w:abstractNum w:abstractNumId="23" w15:restartNumberingAfterBreak="0">
+  <w:abstractNum w:abstractNumId="24" w15:restartNumberingAfterBreak="0">
     <w:nsid w:val="49A91E8F"/>
     <w:multiLevelType w:val="hybridMultilevel"/>
     <w:tmpl w:val="BB761A00"/>
@@ -14458,7 +15808,7 @@
       </w:pPr>
     </w:lvl>
   </w:abstractNum>
-  <w:abstractNum w:abstractNumId="24" w15:restartNumberingAfterBreak="0">
+  <w:abstractNum w:abstractNumId="25" w15:restartNumberingAfterBreak="0">
     <w:nsid w:val="49AF7D3D"/>
     <w:multiLevelType w:val="hybridMultilevel"/>
     <w:tmpl w:val="AC84E5C2"/>
@@ -14544,7 +15894,7 @@
       </w:pPr>
     </w:lvl>
   </w:abstractNum>
-  <w:abstractNum w:abstractNumId="25" w15:restartNumberingAfterBreak="0">
+  <w:abstractNum w:abstractNumId="26" w15:restartNumberingAfterBreak="0">
     <w:nsid w:val="4DC55253"/>
     <w:multiLevelType w:val="multilevel"/>
     <w:tmpl w:val="030C5A44"/>
@@ -14657,7 +16007,7 @@
       </w:pPr>
     </w:lvl>
   </w:abstractNum>
-  <w:abstractNum w:abstractNumId="26" w15:restartNumberingAfterBreak="0">
+  <w:abstractNum w:abstractNumId="27" w15:restartNumberingAfterBreak="0">
     <w:nsid w:val="51503DEA"/>
     <w:multiLevelType w:val="hybridMultilevel"/>
     <w:tmpl w:val="0818F440"/>
@@ -14743,7 +16093,7 @@
       </w:pPr>
     </w:lvl>
   </w:abstractNum>
-  <w:abstractNum w:abstractNumId="27" w15:restartNumberingAfterBreak="0">
+  <w:abstractNum w:abstractNumId="28" w15:restartNumberingAfterBreak="0">
     <w:nsid w:val="55501CE2"/>
     <w:multiLevelType w:val="multilevel"/>
     <w:tmpl w:val="84FC2F24"/>
@@ -14856,7 +16206,7 @@
       </w:pPr>
     </w:lvl>
   </w:abstractNum>
-  <w:abstractNum w:abstractNumId="28" w15:restartNumberingAfterBreak="0">
+  <w:abstractNum w:abstractNumId="29" w15:restartNumberingAfterBreak="0">
     <w:nsid w:val="55EE45C1"/>
     <w:multiLevelType w:val="hybridMultilevel"/>
     <w:tmpl w:val="26D4E8BA"/>
@@ -14945,7 +16295,7 @@
       </w:pPr>
     </w:lvl>
   </w:abstractNum>
-  <w:abstractNum w:abstractNumId="29" w15:restartNumberingAfterBreak="0">
+  <w:abstractNum w:abstractNumId="30" w15:restartNumberingAfterBreak="0">
     <w:nsid w:val="56123419"/>
     <w:multiLevelType w:val="hybridMultilevel"/>
     <w:tmpl w:val="A02436A4"/>
@@ -15031,7 +16381,7 @@
       </w:pPr>
     </w:lvl>
   </w:abstractNum>
-  <w:abstractNum w:abstractNumId="30" w15:restartNumberingAfterBreak="0">
+  <w:abstractNum w:abstractNumId="31" w15:restartNumberingAfterBreak="0">
     <w:nsid w:val="58230007"/>
     <w:multiLevelType w:val="hybridMultilevel"/>
     <w:tmpl w:val="71DA1450"/>
@@ -15117,7 +16467,7 @@
       </w:pPr>
     </w:lvl>
   </w:abstractNum>
-  <w:abstractNum w:abstractNumId="31" w15:restartNumberingAfterBreak="0">
+  <w:abstractNum w:abstractNumId="32" w15:restartNumberingAfterBreak="0">
     <w:nsid w:val="5CA91483"/>
     <w:multiLevelType w:val="hybridMultilevel"/>
     <w:tmpl w:val="28BE7E72"/>
@@ -15203,7 +16553,93 @@
       </w:pPr>
     </w:lvl>
   </w:abstractNum>
-  <w:abstractNum w:abstractNumId="32" w15:restartNumberingAfterBreak="0">
+  <w:abstractNum w:abstractNumId="33" w15:restartNumberingAfterBreak="0">
+    <w:nsid w:val="5E647354"/>
+    <w:multiLevelType w:val="hybridMultilevel"/>
+    <w:tmpl w:val="397EEAB2"/>
+    <w:lvl w:ilvl="0" w:tplc="4009000F">
+      <w:start w:val="1"/>
+      <w:numFmt w:val="decimal"/>
+      <w:lvlText w:val="%1."/>
+      <w:lvlJc w:val="left"/>
+      <w:pPr>
+        <w:ind w:left="360" w:hanging="360"/>
+      </w:pPr>
+    </w:lvl>
+    <w:lvl w:ilvl="1" w:tplc="40090019" w:tentative="1">
+      <w:start w:val="1"/>
+      <w:numFmt w:val="lowerLetter"/>
+      <w:lvlText w:val="%2."/>
+      <w:lvlJc w:val="left"/>
+      <w:pPr>
+        <w:ind w:left="1080" w:hanging="360"/>
+      </w:pPr>
+    </w:lvl>
+    <w:lvl w:ilvl="2" w:tplc="4009001B" w:tentative="1">
+      <w:start w:val="1"/>
+      <w:numFmt w:val="lowerRoman"/>
+      <w:lvlText w:val="%3."/>
+      <w:lvlJc w:val="right"/>
+      <w:pPr>
+        <w:ind w:left="1800" w:hanging="180"/>
+      </w:pPr>
+    </w:lvl>
+    <w:lvl w:ilvl="3" w:tplc="4009000F" w:tentative="1">
+      <w:start w:val="1"/>
+      <w:numFmt w:val="decimal"/>
+      <w:lvlText w:val="%4."/>
+      <w:lvlJc w:val="left"/>
+      <w:pPr>
+        <w:ind w:left="2520" w:hanging="360"/>
+      </w:pPr>
+    </w:lvl>
+    <w:lvl w:ilvl="4" w:tplc="40090019" w:tentative="1">
+      <w:start w:val="1"/>
+      <w:numFmt w:val="lowerLetter"/>
+      <w:lvlText w:val="%5."/>
+      <w:lvlJc w:val="left"/>
+      <w:pPr>
+        <w:ind w:left="3240" w:hanging="360"/>
+      </w:pPr>
+    </w:lvl>
+    <w:lvl w:ilvl="5" w:tplc="4009001B" w:tentative="1">
+      <w:start w:val="1"/>
+      <w:numFmt w:val="lowerRoman"/>
+      <w:lvlText w:val="%6."/>
+      <w:lvlJc w:val="right"/>
+      <w:pPr>
+        <w:ind w:left="3960" w:hanging="180"/>
+      </w:pPr>
+    </w:lvl>
+    <w:lvl w:ilvl="6" w:tplc="4009000F" w:tentative="1">
+      <w:start w:val="1"/>
+      <w:numFmt w:val="decimal"/>
+      <w:lvlText w:val="%7."/>
+      <w:lvlJc w:val="left"/>
+      <w:pPr>
+        <w:ind w:left="4680" w:hanging="360"/>
+      </w:pPr>
+    </w:lvl>
+    <w:lvl w:ilvl="7" w:tplc="40090019" w:tentative="1">
+      <w:start w:val="1"/>
+      <w:numFmt w:val="lowerLetter"/>
+      <w:lvlText w:val="%8."/>
+      <w:lvlJc w:val="left"/>
+      <w:pPr>
+        <w:ind w:left="5400" w:hanging="360"/>
+      </w:pPr>
+    </w:lvl>
+    <w:lvl w:ilvl="8" w:tplc="4009001B" w:tentative="1">
+      <w:start w:val="1"/>
+      <w:numFmt w:val="lowerRoman"/>
+      <w:lvlText w:val="%9."/>
+      <w:lvlJc w:val="right"/>
+      <w:pPr>
+        <w:ind w:left="6120" w:hanging="180"/>
+      </w:pPr>
+    </w:lvl>
+  </w:abstractNum>
+  <w:abstractNum w:abstractNumId="34" w15:restartNumberingAfterBreak="0">
     <w:nsid w:val="60EA44E9"/>
     <w:multiLevelType w:val="hybridMultilevel"/>
     <w:tmpl w:val="8948F52C"/>
@@ -15292,7 +16728,7 @@
       </w:pPr>
     </w:lvl>
   </w:abstractNum>
-  <w:abstractNum w:abstractNumId="33" w15:restartNumberingAfterBreak="0">
+  <w:abstractNum w:abstractNumId="35" w15:restartNumberingAfterBreak="0">
     <w:nsid w:val="650F3A65"/>
     <w:multiLevelType w:val="multilevel"/>
     <w:tmpl w:val="D8806358"/>
@@ -15405,7 +16841,7 @@
       </w:pPr>
     </w:lvl>
   </w:abstractNum>
-  <w:abstractNum w:abstractNumId="34" w15:restartNumberingAfterBreak="0">
+  <w:abstractNum w:abstractNumId="36" w15:restartNumberingAfterBreak="0">
     <w:nsid w:val="708D20D6"/>
     <w:multiLevelType w:val="hybridMultilevel"/>
     <w:tmpl w:val="CC9CFD5C"/>
@@ -15518,7 +16954,7 @@
       </w:rPr>
     </w:lvl>
   </w:abstractNum>
-  <w:abstractNum w:abstractNumId="35" w15:restartNumberingAfterBreak="0">
+  <w:abstractNum w:abstractNumId="37" w15:restartNumberingAfterBreak="0">
     <w:nsid w:val="71896808"/>
     <w:multiLevelType w:val="hybridMultilevel"/>
     <w:tmpl w:val="719CC808"/>
@@ -15604,7 +17040,7 @@
       </w:pPr>
     </w:lvl>
   </w:abstractNum>
-  <w:abstractNum w:abstractNumId="36" w15:restartNumberingAfterBreak="0">
+  <w:abstractNum w:abstractNumId="38" w15:restartNumberingAfterBreak="0">
     <w:nsid w:val="72487AA9"/>
     <w:multiLevelType w:val="hybridMultilevel"/>
     <w:tmpl w:val="F72CE614"/>
@@ -15693,7 +17129,7 @@
       </w:pPr>
     </w:lvl>
   </w:abstractNum>
-  <w:abstractNum w:abstractNumId="37" w15:restartNumberingAfterBreak="0">
+  <w:abstractNum w:abstractNumId="39" w15:restartNumberingAfterBreak="0">
     <w:nsid w:val="78E11A84"/>
     <w:multiLevelType w:val="hybridMultilevel"/>
     <w:tmpl w:val="541E93B2"/>
@@ -15783,118 +17219,124 @@
     </w:lvl>
   </w:abstractNum>
   <w:num w:numId="1">
+    <w:abstractNumId w:val="38"/>
+  </w:num>
+  <w:num w:numId="2">
+    <w:abstractNumId w:val="34"/>
+  </w:num>
+  <w:num w:numId="3">
+    <w:abstractNumId w:val="32"/>
+  </w:num>
+  <w:num w:numId="4">
+    <w:abstractNumId w:val="28"/>
+  </w:num>
+  <w:num w:numId="5">
+    <w:abstractNumId w:val="26"/>
+  </w:num>
+  <w:num w:numId="6">
+    <w:abstractNumId w:val="35"/>
+  </w:num>
+  <w:num w:numId="7">
+    <w:abstractNumId w:val="10"/>
+  </w:num>
+  <w:num w:numId="8">
+    <w:abstractNumId w:val="5"/>
+  </w:num>
+  <w:num w:numId="9">
+    <w:abstractNumId w:val="4"/>
+  </w:num>
+  <w:num w:numId="10">
+    <w:abstractNumId w:val="8"/>
+  </w:num>
+  <w:num w:numId="11">
+    <w:abstractNumId w:val="6"/>
+  </w:num>
+  <w:num w:numId="12">
+    <w:abstractNumId w:val="15"/>
+  </w:num>
+  <w:num w:numId="13">
     <w:abstractNumId w:val="36"/>
   </w:num>
-  <w:num w:numId="2">
-    <w:abstractNumId w:val="32"/>
+  <w:num w:numId="14">
+    <w:abstractNumId w:val="23"/>
   </w:num>
-  <w:num w:numId="3">
+  <w:num w:numId="15">
+    <w:abstractNumId w:val="11"/>
+  </w:num>
+  <w:num w:numId="16">
+    <w:abstractNumId w:val="37"/>
+  </w:num>
+  <w:num w:numId="17">
+    <w:abstractNumId w:val="29"/>
+  </w:num>
+  <w:num w:numId="18">
+    <w:abstractNumId w:val="20"/>
+  </w:num>
+  <w:num w:numId="19">
+    <w:abstractNumId w:val="30"/>
+  </w:num>
+  <w:num w:numId="20">
+    <w:abstractNumId w:val="14"/>
+  </w:num>
+  <w:num w:numId="21">
+    <w:abstractNumId w:val="9"/>
+  </w:num>
+  <w:num w:numId="22">
+    <w:abstractNumId w:val="27"/>
+  </w:num>
+  <w:num w:numId="23">
+    <w:abstractNumId w:val="2"/>
+  </w:num>
+  <w:num w:numId="24">
+    <w:abstractNumId w:val="39"/>
+  </w:num>
+  <w:num w:numId="25">
+    <w:abstractNumId w:val="3"/>
+  </w:num>
+  <w:num w:numId="26">
+    <w:abstractNumId w:val="1"/>
+  </w:num>
+  <w:num w:numId="27">
+    <w:abstractNumId w:val="18"/>
+  </w:num>
+  <w:num w:numId="28">
+    <w:abstractNumId w:val="21"/>
+  </w:num>
+  <w:num w:numId="29">
+    <w:abstractNumId w:val="13"/>
+  </w:num>
+  <w:num w:numId="30">
+    <w:abstractNumId w:val="12"/>
+  </w:num>
+  <w:num w:numId="31">
+    <w:abstractNumId w:val="24"/>
+  </w:num>
+  <w:num w:numId="32">
+    <w:abstractNumId w:val="7"/>
+  </w:num>
+  <w:num w:numId="33">
+    <w:abstractNumId w:val="17"/>
+  </w:num>
+  <w:num w:numId="34">
+    <w:abstractNumId w:val="16"/>
+  </w:num>
+  <w:num w:numId="35">
+    <w:abstractNumId w:val="19"/>
+  </w:num>
+  <w:num w:numId="36">
     <w:abstractNumId w:val="31"/>
   </w:num>
-  <w:num w:numId="4">
-    <w:abstractNumId w:val="27"/>
-  </w:num>
-  <w:num w:numId="5">
+  <w:num w:numId="37">
     <w:abstractNumId w:val="25"/>
   </w:num>
-  <w:num w:numId="6">
+  <w:num w:numId="38">
+    <w:abstractNumId w:val="22"/>
+  </w:num>
+  <w:num w:numId="39">
     <w:abstractNumId w:val="33"/>
   </w:num>
-  <w:num w:numId="7">
-    <w:abstractNumId w:val="9"/>
-  </w:num>
-  <w:num w:numId="8">
-    <w:abstractNumId w:val="4"/>
-  </w:num>
-  <w:num w:numId="9">
-    <w:abstractNumId w:val="3"/>
-  </w:num>
-  <w:num w:numId="10">
-    <w:abstractNumId w:val="7"/>
-  </w:num>
-  <w:num w:numId="11">
-    <w:abstractNumId w:val="5"/>
-  </w:num>
-  <w:num w:numId="12">
-    <w:abstractNumId w:val="14"/>
-  </w:num>
-  <w:num w:numId="13">
-    <w:abstractNumId w:val="34"/>
-  </w:num>
-  <w:num w:numId="14">
-    <w:abstractNumId w:val="22"/>
-  </w:num>
-  <w:num w:numId="15">
-    <w:abstractNumId w:val="10"/>
-  </w:num>
-  <w:num w:numId="16">
-    <w:abstractNumId w:val="35"/>
-  </w:num>
-  <w:num w:numId="17">
-    <w:abstractNumId w:val="28"/>
-  </w:num>
-  <w:num w:numId="18">
-    <w:abstractNumId w:val="19"/>
-  </w:num>
-  <w:num w:numId="19">
-    <w:abstractNumId w:val="29"/>
-  </w:num>
-  <w:num w:numId="20">
-    <w:abstractNumId w:val="13"/>
-  </w:num>
-  <w:num w:numId="21">
-    <w:abstractNumId w:val="8"/>
-  </w:num>
-  <w:num w:numId="22">
-    <w:abstractNumId w:val="26"/>
-  </w:num>
-  <w:num w:numId="23">
-    <w:abstractNumId w:val="1"/>
-  </w:num>
-  <w:num w:numId="24">
-    <w:abstractNumId w:val="37"/>
-  </w:num>
-  <w:num w:numId="25">
-    <w:abstractNumId w:val="2"/>
-  </w:num>
-  <w:num w:numId="26">
+  <w:num w:numId="40">
     <w:abstractNumId w:val="0"/>
-  </w:num>
-  <w:num w:numId="27">
-    <w:abstractNumId w:val="17"/>
-  </w:num>
-  <w:num w:numId="28">
-    <w:abstractNumId w:val="20"/>
-  </w:num>
-  <w:num w:numId="29">
-    <w:abstractNumId w:val="12"/>
-  </w:num>
-  <w:num w:numId="30">
-    <w:abstractNumId w:val="11"/>
-  </w:num>
-  <w:num w:numId="31">
-    <w:abstractNumId w:val="23"/>
-  </w:num>
-  <w:num w:numId="32">
-    <w:abstractNumId w:val="6"/>
-  </w:num>
-  <w:num w:numId="33">
-    <w:abstractNumId w:val="16"/>
-  </w:num>
-  <w:num w:numId="34">
-    <w:abstractNumId w:val="15"/>
-  </w:num>
-  <w:num w:numId="35">
-    <w:abstractNumId w:val="18"/>
-  </w:num>
-  <w:num w:numId="36">
-    <w:abstractNumId w:val="30"/>
-  </w:num>
-  <w:num w:numId="37">
-    <w:abstractNumId w:val="24"/>
-  </w:num>
-  <w:num w:numId="38">
-    <w:abstractNumId w:val="21"/>
   </w:num>
 </w:numbering>
 </file>
@@ -16408,6 +17850,7 @@
   <w:style w:type="character" w:default="1" w:styleId="DefaultParagraphFont">
     <w:name w:val="Default Paragraph Font"/>
     <w:uiPriority w:val="1"/>
+    <w:semiHidden/>
     <w:unhideWhenUsed/>
   </w:style>
   <w:style w:type="table" w:default="1" w:styleId="TableNormal">
@@ -17055,7 +18498,7 @@
 
 <file path=word/webextensions/taskpanes.xml><?xml version="1.0" encoding="utf-8"?>
 <wetp:taskpanes xmlns:wetp="http://schemas.microsoft.com/office/webextensions/taskpanes/2010/11">
-  <wetp:taskpane dockstate="right" visibility="1" width="277" row="2">
+  <wetp:taskpane dockstate="right" visibility="1" width="239" row="2">
     <wetp:webextensionref xmlns:r="http://schemas.openxmlformats.org/officeDocument/2006/relationships" r:id="rId1"/>
   </wetp:taskpane>
 </wetp:taskpanes>

</xml_diff>